<commit_message>
Uploaded the submitted work
</commit_message>
<xml_diff>
--- a/5SENG001W.docx
+++ b/5SENG001W.docx
@@ -524,6 +524,279 @@
         <w:rPr>
           <w:rFonts w:ascii="Cambria" w:eastAsia="Cambria" w:hAnsi="Cambria" w:cs="Cambria"/>
           <w:color w:val="auto"/>
+        </w:rPr>
+      </w:pPr>
+      <w:r>
+        <w:rPr>
+          <w:rFonts w:ascii="Cambria" w:eastAsia="Cambria" w:hAnsi="Cambria" w:cs="Cambria"/>
+          <w:color w:val="auto"/>
+        </w:rPr>
+        <w:t>Adjacency matrix</w:t>
+      </w:r>
+      <w:r>
+        <w:rPr>
+          <w:rFonts w:ascii="Cambria" w:eastAsia="Cambria" w:hAnsi="Cambria" w:cs="Cambria"/>
+          <w:color w:val="auto"/>
+        </w:rPr>
+        <w:t xml:space="preserve"> is used as the data structure</w:t>
+      </w:r>
+      <w:r>
+        <w:rPr>
+          <w:rFonts w:ascii="Cambria" w:eastAsia="Cambria" w:hAnsi="Cambria" w:cs="Cambria"/>
+          <w:color w:val="auto"/>
+        </w:rPr>
+        <w:t>.</w:t>
+      </w:r>
+      <w:r>
+        <w:rPr>
+          <w:rFonts w:ascii="Cambria" w:eastAsia="Cambria" w:hAnsi="Cambria" w:cs="Cambria"/>
+          <w:color w:val="auto"/>
+        </w:rPr>
+        <w:t xml:space="preserve"> Adjacency matrix is a V*V array. The entry of the matrix is the capacity. If there is no </w:t>
+      </w:r>
+      <w:r>
+        <w:rPr>
+          <w:rFonts w:ascii="Cambria" w:eastAsia="Cambria" w:hAnsi="Cambria" w:cs="Cambria"/>
+          <w:color w:val="auto"/>
+        </w:rPr>
+        <w:t xml:space="preserve">path it is represented by 0 and if there is a path it is represented by its capacity (weight). </w:t>
+      </w:r>
+      <w:r>
+        <w:rPr>
+          <w:rFonts w:ascii="Cambria" w:eastAsia="Cambria" w:hAnsi="Cambria" w:cs="Cambria"/>
+          <w:color w:val="auto"/>
+        </w:rPr>
+        <w:t xml:space="preserve">In adjacency matrix we can check if two nodes are connected or not by </w:t>
+      </w:r>
+      <w:proofErr w:type="gramStart"/>
+      <w:r>
+        <w:rPr>
+          <w:rFonts w:ascii="Cambria" w:eastAsia="Cambria" w:hAnsi="Cambria" w:cs="Cambria"/>
+          <w:color w:val="auto"/>
+        </w:rPr>
+        <w:t>o(</w:t>
+      </w:r>
+      <w:proofErr w:type="gramEnd"/>
+      <w:r>
+        <w:rPr>
+          <w:rFonts w:ascii="Cambria" w:eastAsia="Cambria" w:hAnsi="Cambria" w:cs="Cambria"/>
+          <w:color w:val="auto"/>
+        </w:rPr>
+        <w:t xml:space="preserve">1) approach. Inserting an edge also can done by </w:t>
+      </w:r>
+      <w:proofErr w:type="gramStart"/>
+      <w:r>
+        <w:rPr>
+          <w:rFonts w:ascii="Cambria" w:eastAsia="Cambria" w:hAnsi="Cambria" w:cs="Cambria"/>
+          <w:color w:val="auto"/>
+        </w:rPr>
+        <w:t>o(</w:t>
+      </w:r>
+      <w:proofErr w:type="gramEnd"/>
+      <w:r>
+        <w:rPr>
+          <w:rFonts w:ascii="Cambria" w:eastAsia="Cambria" w:hAnsi="Cambria" w:cs="Cambria"/>
+          <w:color w:val="auto"/>
+        </w:rPr>
+        <w:t>1) times.</w:t>
+      </w:r>
+      <w:r>
+        <w:rPr>
+          <w:rFonts w:ascii="Cambria" w:eastAsia="Cambria" w:hAnsi="Cambria" w:cs="Cambria"/>
+          <w:color w:val="auto"/>
+        </w:rPr>
+        <w:t xml:space="preserve"> So the time efficiency is high. For represent this 2D array is used which can hold fixed number of data of same data type. The reason to choose that is we can simply access any element by index, ability of storing large data and we already know the array size and data type.</w:t>
+      </w:r>
+    </w:p>
+    <w:p>
+      <w:pPr>
+        <w:spacing w:after="203" w:line="259" w:lineRule="auto"/>
+        <w:ind w:left="0" w:firstLine="0"/>
+        <w:rPr>
+          <w:rFonts w:ascii="Cambria" w:eastAsia="Cambria" w:hAnsi="Cambria" w:cs="Cambria"/>
+          <w:color w:val="auto"/>
+        </w:rPr>
+      </w:pPr>
+    </w:p>
+    <w:p>
+      <w:pPr>
+        <w:spacing w:after="203" w:line="259" w:lineRule="auto"/>
+        <w:ind w:left="0" w:firstLine="0"/>
+        <w:rPr>
+          <w:rFonts w:ascii="Cambria" w:eastAsia="Cambria" w:hAnsi="Cambria" w:cs="Cambria"/>
+          <w:b/>
+          <w:color w:val="auto"/>
+          <w:sz w:val="28"/>
+        </w:rPr>
+      </w:pPr>
+      <w:r>
+        <w:rPr>
+          <w:rFonts w:ascii="Cambria" w:eastAsia="Cambria" w:hAnsi="Cambria" w:cs="Cambria"/>
+          <w:b/>
+          <w:color w:val="auto"/>
+          <w:sz w:val="28"/>
+        </w:rPr>
+        <w:t>Ford Fulkerson Algorithm</w:t>
+      </w:r>
+      <w:r>
+        <w:rPr>
+          <w:rFonts w:ascii="Cambria" w:eastAsia="Cambria" w:hAnsi="Cambria" w:cs="Cambria"/>
+          <w:b/>
+          <w:color w:val="auto"/>
+          <w:sz w:val="28"/>
+        </w:rPr>
+        <w:t xml:space="preserve"> with </w:t>
+      </w:r>
+      <w:proofErr w:type="gramStart"/>
+      <w:r>
+        <w:rPr>
+          <w:rFonts w:ascii="Cambria" w:eastAsia="Cambria" w:hAnsi="Cambria" w:cs="Cambria"/>
+          <w:b/>
+          <w:color w:val="auto"/>
+          <w:sz w:val="28"/>
+        </w:rPr>
+        <w:t xml:space="preserve">BFS </w:t>
+      </w:r>
+      <w:r>
+        <w:rPr>
+          <w:rFonts w:ascii="Cambria" w:eastAsia="Cambria" w:hAnsi="Cambria" w:cs="Cambria"/>
+          <w:b/>
+          <w:color w:val="auto"/>
+          <w:sz w:val="28"/>
+        </w:rPr>
+        <w:t>:</w:t>
+      </w:r>
+      <w:proofErr w:type="gramEnd"/>
+      <w:r>
+        <w:rPr>
+          <w:rFonts w:ascii="Cambria" w:eastAsia="Cambria" w:hAnsi="Cambria" w:cs="Cambria"/>
+          <w:b/>
+          <w:color w:val="auto"/>
+          <w:sz w:val="28"/>
+        </w:rPr>
+        <w:t xml:space="preserve"> -</w:t>
+      </w:r>
+    </w:p>
+    <w:p>
+      <w:pPr>
+        <w:spacing w:after="203" w:line="259" w:lineRule="auto"/>
+        <w:ind w:left="0" w:firstLine="0"/>
+        <w:rPr>
+          <w:rFonts w:ascii="Cambria" w:eastAsia="Cambria" w:hAnsi="Cambria" w:cs="Cambria"/>
+          <w:color w:val="auto"/>
+        </w:rPr>
+      </w:pPr>
+      <w:r>
+        <w:rPr>
+          <w:rFonts w:ascii="Cambria" w:eastAsia="Cambria" w:hAnsi="Cambria" w:cs="Cambria"/>
+          <w:color w:val="auto"/>
+        </w:rPr>
+        <w:t>Ford Fulkerson algorithm is a greedy approach to calculate the maximum flow of a network of a graph.</w:t>
+      </w:r>
+      <w:r>
+        <w:rPr>
+          <w:rFonts w:ascii="Segoe UI" w:hAnsi="Segoe UI" w:cs="Segoe UI"/>
+          <w:color w:val="282829"/>
+          <w:shd w:val="clear" w:color="auto" w:fill="FFFFFF"/>
+        </w:rPr>
+        <w:t xml:space="preserve"> </w:t>
+      </w:r>
+      <w:r>
+        <w:rPr>
+          <w:rFonts w:ascii="Cambria" w:eastAsia="Cambria" w:hAnsi="Cambria" w:cs="Cambria"/>
+          <w:color w:val="auto"/>
+        </w:rPr>
+        <w:t>The Ford-</w:t>
+      </w:r>
+      <w:proofErr w:type="spellStart"/>
+      <w:r>
+        <w:rPr>
+          <w:rFonts w:ascii="Cambria" w:eastAsia="Cambria" w:hAnsi="Cambria" w:cs="Cambria"/>
+          <w:color w:val="auto"/>
+        </w:rPr>
+        <w:t>fulkerson</w:t>
+      </w:r>
+      <w:proofErr w:type="spellEnd"/>
+      <w:r>
+        <w:rPr>
+          <w:rFonts w:ascii="Cambria" w:eastAsia="Cambria" w:hAnsi="Cambria" w:cs="Cambria"/>
+          <w:color w:val="auto"/>
+        </w:rPr>
+        <w:t xml:space="preserve"> algorithm is a dynamic network routing algorithm that has advantages over static routing algorithms in that each router maintains a table of the best known distances to </w:t>
+      </w:r>
+      <w:proofErr w:type="spellStart"/>
+      <w:r>
+        <w:rPr>
+          <w:rFonts w:ascii="Cambria" w:eastAsia="Cambria" w:hAnsi="Cambria" w:cs="Cambria"/>
+          <w:color w:val="auto"/>
+        </w:rPr>
+        <w:t>neighbours</w:t>
+      </w:r>
+      <w:proofErr w:type="spellEnd"/>
+      <w:r>
+        <w:rPr>
+          <w:rFonts w:ascii="Cambria" w:eastAsia="Cambria" w:hAnsi="Cambria" w:cs="Cambria"/>
+          <w:color w:val="auto"/>
+        </w:rPr>
+        <w:t xml:space="preserve"> on the network. </w:t>
+      </w:r>
+    </w:p>
+    <w:p>
+      <w:pPr>
+        <w:spacing w:after="203" w:line="259" w:lineRule="auto"/>
+        <w:ind w:left="0" w:firstLine="0"/>
+        <w:rPr>
+          <w:rFonts w:ascii="Cambria" w:eastAsia="Cambria" w:hAnsi="Cambria" w:cs="Cambria"/>
+          <w:color w:val="auto"/>
+        </w:rPr>
+      </w:pPr>
+      <w:r>
+        <w:rPr>
+          <w:rFonts w:ascii="Cambria" w:eastAsia="Cambria" w:hAnsi="Cambria" w:cs="Cambria"/>
+          <w:color w:val="auto"/>
+        </w:rPr>
+        <w:t xml:space="preserve">The breadth first search (BFS) is used to find the path. This is a path finding algorithm that is capable of always finding the solution if one exists.  BFS uses more memory but it will find the shortest path first. In here queue used which is a built in data structure and designed to have elements inserted at the end of the queue. It is working on first in first out method. </w:t>
+      </w:r>
+    </w:p>
+    <w:p>
+      <w:pPr>
+        <w:spacing w:after="203" w:line="259" w:lineRule="auto"/>
+        <w:ind w:left="-5"/>
+        <w:rPr>
+          <w:rFonts w:ascii="Cambria" w:eastAsia="Cambria" w:hAnsi="Cambria" w:cs="Cambria"/>
+          <w:b/>
+          <w:sz w:val="28"/>
+        </w:rPr>
+      </w:pPr>
+    </w:p>
+    <w:p>
+      <w:pPr>
+        <w:spacing w:after="203" w:line="259" w:lineRule="auto"/>
+        <w:ind w:left="-5"/>
+        <w:rPr>
+          <w:rFonts w:ascii="Cambria" w:eastAsia="Cambria" w:hAnsi="Cambria" w:cs="Cambria"/>
+          <w:b/>
+          <w:color w:val="auto"/>
+          <w:sz w:val="28"/>
+        </w:rPr>
+      </w:pPr>
+      <w:r>
+        <w:rPr>
+          <w:rFonts w:ascii="Cambria" w:eastAsia="Cambria" w:hAnsi="Cambria" w:cs="Cambria"/>
+          <w:b/>
+          <w:color w:val="auto"/>
+          <w:sz w:val="28"/>
+        </w:rPr>
+        <w:t>Short run of the algorithm: -</w:t>
+      </w:r>
+    </w:p>
+    <w:p>
+      <w:pPr>
+        <w:spacing w:after="203" w:line="259" w:lineRule="auto"/>
+        <w:ind w:left="-5"/>
+        <w:rPr>
+          <w:rFonts w:ascii="Cambria" w:eastAsia="Cambria" w:hAnsi="Cambria" w:cs="Cambria"/>
+          <w:color w:val="auto"/>
           <w:sz w:val="24"/>
           <w:szCs w:val="24"/>
         </w:rPr>
@@ -531,640 +804,23 @@
       <w:r>
         <w:rPr>
           <w:rFonts w:ascii="Cambria" w:eastAsia="Cambria" w:hAnsi="Cambria" w:cs="Cambria"/>
+          <w:b/>
           <w:color w:val="auto"/>
           <w:sz w:val="24"/>
           <w:szCs w:val="24"/>
         </w:rPr>
-        <w:t>Adjacency matrix</w:t>
-      </w:r>
-      <w:r>
+        <w:t xml:space="preserve">Pseudocode; </w:t>
+      </w:r>
+    </w:p>
+    <w:p>
+      <w:pPr>
+        <w:spacing w:after="203" w:line="259" w:lineRule="auto"/>
+        <w:ind w:left="-5"/>
         <w:rPr>
           <w:rFonts w:ascii="Cambria" w:eastAsia="Cambria" w:hAnsi="Cambria" w:cs="Cambria"/>
           <w:color w:val="auto"/>
           <w:sz w:val="24"/>
           <w:szCs w:val="24"/>
-        </w:rPr>
-        <w:t xml:space="preserve"> is used as the data structure</w:t>
-      </w:r>
-      <w:r>
-        <w:rPr>
-          <w:rFonts w:ascii="Cambria" w:eastAsia="Cambria" w:hAnsi="Cambria" w:cs="Cambria"/>
-          <w:color w:val="auto"/>
-          <w:sz w:val="24"/>
-          <w:szCs w:val="24"/>
-        </w:rPr>
-        <w:t>.</w:t>
-      </w:r>
-      <w:r>
-        <w:rPr>
-          <w:rFonts w:ascii="Cambria" w:eastAsia="Cambria" w:hAnsi="Cambria" w:cs="Cambria"/>
-          <w:color w:val="auto"/>
-          <w:sz w:val="24"/>
-          <w:szCs w:val="24"/>
-        </w:rPr>
-        <w:t xml:space="preserve"> Adjacency matrix is a V*V array. The entry of the matrix is the capacity. If there is no </w:t>
-      </w:r>
-      <w:r>
-        <w:rPr>
-          <w:rFonts w:ascii="Cambria" w:eastAsia="Cambria" w:hAnsi="Cambria" w:cs="Cambria"/>
-          <w:color w:val="auto"/>
-          <w:sz w:val="24"/>
-          <w:szCs w:val="24"/>
-        </w:rPr>
-        <w:t xml:space="preserve">path it is represented by 0 and if there is a path it is represented by its capacity (weight). </w:t>
-      </w:r>
-      <w:r>
-        <w:rPr>
-          <w:rFonts w:ascii="Cambria" w:eastAsia="Cambria" w:hAnsi="Cambria" w:cs="Cambria"/>
-          <w:color w:val="auto"/>
-          <w:sz w:val="24"/>
-          <w:szCs w:val="24"/>
-        </w:rPr>
-        <w:t xml:space="preserve">In adjacency matrix we can check if two nodes are connected or not by </w:t>
-      </w:r>
-      <w:proofErr w:type="gramStart"/>
-      <w:r>
-        <w:rPr>
-          <w:rFonts w:ascii="Cambria" w:eastAsia="Cambria" w:hAnsi="Cambria" w:cs="Cambria"/>
-          <w:color w:val="auto"/>
-          <w:sz w:val="24"/>
-          <w:szCs w:val="24"/>
-        </w:rPr>
-        <w:t>o(</w:t>
-      </w:r>
-      <w:proofErr w:type="gramEnd"/>
-      <w:r>
-        <w:rPr>
-          <w:rFonts w:ascii="Cambria" w:eastAsia="Cambria" w:hAnsi="Cambria" w:cs="Cambria"/>
-          <w:color w:val="auto"/>
-          <w:sz w:val="24"/>
-          <w:szCs w:val="24"/>
-        </w:rPr>
-        <w:t xml:space="preserve">1) approach. Inserting an edge also can done by </w:t>
-      </w:r>
-      <w:proofErr w:type="gramStart"/>
-      <w:r>
-        <w:rPr>
-          <w:rFonts w:ascii="Cambria" w:eastAsia="Cambria" w:hAnsi="Cambria" w:cs="Cambria"/>
-          <w:color w:val="auto"/>
-          <w:sz w:val="24"/>
-          <w:szCs w:val="24"/>
-        </w:rPr>
-        <w:t>o(</w:t>
-      </w:r>
-      <w:proofErr w:type="gramEnd"/>
-      <w:r>
-        <w:rPr>
-          <w:rFonts w:ascii="Cambria" w:eastAsia="Cambria" w:hAnsi="Cambria" w:cs="Cambria"/>
-          <w:color w:val="auto"/>
-          <w:sz w:val="24"/>
-          <w:szCs w:val="24"/>
-        </w:rPr>
-        <w:t>1) times.</w:t>
-      </w:r>
-      <w:r>
-        <w:rPr>
-          <w:rFonts w:ascii="Cambria" w:eastAsia="Cambria" w:hAnsi="Cambria" w:cs="Cambria"/>
-          <w:color w:val="auto"/>
-          <w:sz w:val="24"/>
-          <w:szCs w:val="24"/>
-        </w:rPr>
-        <w:t xml:space="preserve"> So the time efficiency is high. For represent this 2D array is used which can hold fixed number of data of same data type. The reason to choose that is we can simply access any element by index, ability of storing large data and we already know the array size and data type.</w:t>
-      </w:r>
-    </w:p>
-    <w:p>
-      <w:pPr>
-        <w:spacing w:after="203" w:line="259" w:lineRule="auto"/>
-        <w:ind w:left="0" w:firstLine="0"/>
-        <w:rPr>
-          <w:rFonts w:ascii="Cambria" w:eastAsia="Cambria" w:hAnsi="Cambria" w:cs="Cambria"/>
-          <w:color w:val="auto"/>
-          <w:sz w:val="24"/>
-          <w:szCs w:val="24"/>
-        </w:rPr>
-      </w:pPr>
-    </w:p>
-    <w:p>
-      <w:pPr>
-        <w:spacing w:after="203" w:line="259" w:lineRule="auto"/>
-        <w:ind w:left="0" w:firstLine="0"/>
-        <w:rPr>
-          <w:rFonts w:ascii="Cambria" w:eastAsia="Cambria" w:hAnsi="Cambria" w:cs="Cambria"/>
-          <w:b/>
-          <w:color w:val="auto"/>
-          <w:sz w:val="28"/>
-        </w:rPr>
-      </w:pPr>
-      <w:r>
-        <w:rPr>
-          <w:rFonts w:ascii="Cambria" w:eastAsia="Cambria" w:hAnsi="Cambria" w:cs="Cambria"/>
-          <w:b/>
-          <w:color w:val="auto"/>
-          <w:sz w:val="28"/>
-        </w:rPr>
-        <w:t>Ford Fulkerson Algorithm</w:t>
-      </w:r>
-      <w:r>
-        <w:rPr>
-          <w:rFonts w:ascii="Cambria" w:eastAsia="Cambria" w:hAnsi="Cambria" w:cs="Cambria"/>
-          <w:b/>
-          <w:color w:val="auto"/>
-          <w:sz w:val="28"/>
-        </w:rPr>
-        <w:t xml:space="preserve"> with </w:t>
-      </w:r>
-      <w:proofErr w:type="gramStart"/>
-      <w:r>
-        <w:rPr>
-          <w:rFonts w:ascii="Cambria" w:eastAsia="Cambria" w:hAnsi="Cambria" w:cs="Cambria"/>
-          <w:b/>
-          <w:color w:val="auto"/>
-          <w:sz w:val="28"/>
-        </w:rPr>
-        <w:t xml:space="preserve">BFS </w:t>
-      </w:r>
-      <w:r>
-        <w:rPr>
-          <w:rFonts w:ascii="Cambria" w:eastAsia="Cambria" w:hAnsi="Cambria" w:cs="Cambria"/>
-          <w:b/>
-          <w:color w:val="auto"/>
-          <w:sz w:val="28"/>
-        </w:rPr>
-        <w:t>:</w:t>
-      </w:r>
-      <w:proofErr w:type="gramEnd"/>
-      <w:r>
-        <w:rPr>
-          <w:rFonts w:ascii="Cambria" w:eastAsia="Cambria" w:hAnsi="Cambria" w:cs="Cambria"/>
-          <w:b/>
-          <w:color w:val="auto"/>
-          <w:sz w:val="28"/>
-        </w:rPr>
-        <w:t xml:space="preserve"> -</w:t>
-      </w:r>
-    </w:p>
-    <w:p>
-      <w:pPr>
-        <w:spacing w:after="203" w:line="259" w:lineRule="auto"/>
-        <w:ind w:left="0" w:firstLine="0"/>
-        <w:rPr>
-          <w:rFonts w:ascii="Cambria" w:eastAsia="Cambria" w:hAnsi="Cambria" w:cs="Cambria"/>
-          <w:color w:val="auto"/>
-          <w:sz w:val="24"/>
-          <w:szCs w:val="24"/>
-        </w:rPr>
-      </w:pPr>
-      <w:r>
-        <w:rPr>
-          <w:rFonts w:ascii="Cambria" w:eastAsia="Cambria" w:hAnsi="Cambria" w:cs="Cambria"/>
-          <w:color w:val="auto"/>
-          <w:sz w:val="24"/>
-          <w:szCs w:val="24"/>
-        </w:rPr>
-        <w:t>Ford Fulkerson algorithm is a greedy approach to calculate the maximum flow of a network of a graph.</w:t>
-      </w:r>
-      <w:r>
-        <w:rPr>
-          <w:rFonts w:ascii="Segoe UI" w:hAnsi="Segoe UI" w:cs="Segoe UI"/>
-          <w:color w:val="282829"/>
-          <w:sz w:val="23"/>
-          <w:szCs w:val="23"/>
-          <w:shd w:val="clear" w:color="auto" w:fill="FFFFFF"/>
-        </w:rPr>
-        <w:t xml:space="preserve"> </w:t>
-      </w:r>
-      <w:r>
-        <w:rPr>
-          <w:rFonts w:ascii="Cambria" w:eastAsia="Cambria" w:hAnsi="Cambria" w:cs="Cambria"/>
-          <w:color w:val="auto"/>
-          <w:sz w:val="24"/>
-          <w:szCs w:val="24"/>
-        </w:rPr>
-        <w:t>The Ford-</w:t>
-      </w:r>
-      <w:proofErr w:type="spellStart"/>
-      <w:r>
-        <w:rPr>
-          <w:rFonts w:ascii="Cambria" w:eastAsia="Cambria" w:hAnsi="Cambria" w:cs="Cambria"/>
-          <w:color w:val="auto"/>
-          <w:sz w:val="24"/>
-          <w:szCs w:val="24"/>
-        </w:rPr>
-        <w:t>fulkerson</w:t>
-      </w:r>
-      <w:proofErr w:type="spellEnd"/>
-      <w:r>
-        <w:rPr>
-          <w:rFonts w:ascii="Cambria" w:eastAsia="Cambria" w:hAnsi="Cambria" w:cs="Cambria"/>
-          <w:color w:val="auto"/>
-          <w:sz w:val="24"/>
-          <w:szCs w:val="24"/>
-        </w:rPr>
-        <w:t xml:space="preserve"> algorithm is a dynamic network routing algorithm that has advantages over static routing algorithms in that each router maintains a table of the best known distances to </w:t>
-      </w:r>
-      <w:proofErr w:type="spellStart"/>
-      <w:r>
-        <w:rPr>
-          <w:rFonts w:ascii="Cambria" w:eastAsia="Cambria" w:hAnsi="Cambria" w:cs="Cambria"/>
-          <w:color w:val="auto"/>
-          <w:sz w:val="24"/>
-          <w:szCs w:val="24"/>
-        </w:rPr>
-        <w:t>neighbours</w:t>
-      </w:r>
-      <w:proofErr w:type="spellEnd"/>
-      <w:r>
-        <w:rPr>
-          <w:rFonts w:ascii="Cambria" w:eastAsia="Cambria" w:hAnsi="Cambria" w:cs="Cambria"/>
-          <w:color w:val="auto"/>
-          <w:sz w:val="24"/>
-          <w:szCs w:val="24"/>
-        </w:rPr>
-        <w:t xml:space="preserve"> on the network.</w:t>
-      </w:r>
-      <w:r>
-        <w:rPr>
-          <w:rFonts w:ascii="Cambria" w:eastAsia="Cambria" w:hAnsi="Cambria" w:cs="Cambria"/>
-          <w:color w:val="auto"/>
-          <w:sz w:val="24"/>
-          <w:szCs w:val="24"/>
-        </w:rPr>
-        <w:t xml:space="preserve"> </w:t>
-      </w:r>
-    </w:p>
-    <w:p>
-      <w:pPr>
-        <w:spacing w:after="203" w:line="259" w:lineRule="auto"/>
-        <w:ind w:left="0" w:firstLine="0"/>
-        <w:rPr>
-          <w:rFonts w:ascii="Cambria" w:eastAsia="Cambria" w:hAnsi="Cambria" w:cs="Cambria"/>
-          <w:color w:val="auto"/>
-          <w:sz w:val="24"/>
-          <w:szCs w:val="24"/>
-        </w:rPr>
-      </w:pPr>
-      <w:r>
-        <w:rPr>
-          <w:rFonts w:ascii="Cambria" w:eastAsia="Cambria" w:hAnsi="Cambria" w:cs="Cambria"/>
-          <w:color w:val="auto"/>
-          <w:sz w:val="24"/>
-          <w:szCs w:val="24"/>
-        </w:rPr>
-        <w:t xml:space="preserve">The breadth first search (BFS) is used to find the path. This </w:t>
-      </w:r>
-      <w:r>
-        <w:rPr>
-          <w:rFonts w:ascii="Cambria" w:eastAsia="Cambria" w:hAnsi="Cambria" w:cs="Cambria"/>
-          <w:color w:val="auto"/>
-          <w:sz w:val="24"/>
-          <w:szCs w:val="24"/>
-        </w:rPr>
-        <w:t>is a path finding algorithm that is capable of always fin</w:t>
-      </w:r>
-      <w:r>
-        <w:rPr>
-          <w:rFonts w:ascii="Cambria" w:eastAsia="Cambria" w:hAnsi="Cambria" w:cs="Cambria"/>
-          <w:color w:val="auto"/>
-          <w:sz w:val="24"/>
-          <w:szCs w:val="24"/>
-        </w:rPr>
-        <w:t xml:space="preserve">ding the solution if one exists.  BFS uses more memory but it will find the shortest path first. In here queue used which is a built in data structure and designed to have elements inserted at the end of the queue. It is working on first in first out method. </w:t>
-      </w:r>
-    </w:p>
-    <w:p>
-      <w:pPr>
-        <w:spacing w:after="203" w:line="259" w:lineRule="auto"/>
-        <w:ind w:left="-5"/>
-        <w:rPr>
-          <w:rFonts w:ascii="Cambria" w:eastAsia="Cambria" w:hAnsi="Cambria" w:cs="Cambria"/>
-          <w:b/>
-          <w:sz w:val="28"/>
-        </w:rPr>
-      </w:pPr>
-    </w:p>
-    <w:p>
-      <w:pPr>
-        <w:spacing w:after="203" w:line="259" w:lineRule="auto"/>
-        <w:ind w:left="-5"/>
-        <w:rPr>
-          <w:rFonts w:ascii="Cambria" w:eastAsia="Cambria" w:hAnsi="Cambria" w:cs="Cambria"/>
-          <w:b/>
-          <w:color w:val="auto"/>
-          <w:sz w:val="28"/>
-        </w:rPr>
-      </w:pPr>
-      <w:r>
-        <w:rPr>
-          <w:rFonts w:ascii="Cambria" w:eastAsia="Cambria" w:hAnsi="Cambria" w:cs="Cambria"/>
-          <w:b/>
-          <w:color w:val="auto"/>
-          <w:sz w:val="28"/>
-        </w:rPr>
-        <w:t>Short run of the algorithm: -</w:t>
-      </w:r>
-    </w:p>
-    <w:p>
-      <w:pPr>
-        <w:spacing w:after="203" w:line="259" w:lineRule="auto"/>
-        <w:ind w:left="-5"/>
-        <w:rPr>
-          <w:rFonts w:ascii="Cambria" w:eastAsia="Cambria" w:hAnsi="Cambria" w:cs="Cambria"/>
-          <w:color w:val="auto"/>
-          <w:sz w:val="24"/>
-          <w:szCs w:val="24"/>
-        </w:rPr>
-      </w:pPr>
-      <w:r>
-        <w:rPr>
-          <w:rFonts w:ascii="Cambria" w:eastAsia="Cambria" w:hAnsi="Cambria" w:cs="Cambria"/>
-          <w:color w:val="auto"/>
-          <w:sz w:val="24"/>
-          <w:szCs w:val="24"/>
-        </w:rPr>
-        <w:t xml:space="preserve">To find the max flow first we initialize a residual graph similar to the original graph. </w:t>
-      </w:r>
-      <w:r>
-        <w:rPr>
-          <w:rFonts w:ascii="Cambria" w:eastAsia="Cambria" w:hAnsi="Cambria" w:cs="Cambria"/>
-          <w:color w:val="auto"/>
-          <w:sz w:val="24"/>
-          <w:szCs w:val="24"/>
-        </w:rPr>
-        <w:t xml:space="preserve">Residual graph </w:t>
-      </w:r>
-      <w:r>
-        <w:rPr>
-          <w:rFonts w:ascii="Cambria" w:eastAsia="Cambria" w:hAnsi="Cambria" w:cs="Cambria"/>
-          <w:color w:val="auto"/>
-          <w:sz w:val="24"/>
-          <w:szCs w:val="24"/>
-        </w:rPr>
-        <w:t xml:space="preserve">where </w:t>
-      </w:r>
-      <w:r>
-        <w:rPr>
-          <w:rFonts w:ascii="Cambria" w:eastAsia="Cambria" w:hAnsi="Cambria" w:cs="Cambria"/>
-          <w:color w:val="auto"/>
-          <w:sz w:val="24"/>
-          <w:szCs w:val="24"/>
-        </w:rPr>
-        <w:t>residualGraphMatrix</w:t>
-      </w:r>
-      <w:r>
-        <w:rPr>
-          <w:rFonts w:ascii="Cambria" w:eastAsia="Cambria" w:hAnsi="Cambria" w:cs="Cambria"/>
-          <w:color w:val="auto"/>
-          <w:sz w:val="24"/>
-          <w:szCs w:val="24"/>
-        </w:rPr>
-        <w:t>[</w:t>
-      </w:r>
-      <w:proofErr w:type="spellStart"/>
-      <w:r>
-        <w:rPr>
-          <w:rFonts w:ascii="Cambria" w:eastAsia="Cambria" w:hAnsi="Cambria" w:cs="Cambria"/>
-          <w:color w:val="auto"/>
-          <w:sz w:val="24"/>
-          <w:szCs w:val="24"/>
-        </w:rPr>
-        <w:t>i</w:t>
-      </w:r>
-      <w:proofErr w:type="spellEnd"/>
-      <w:r>
-        <w:rPr>
-          <w:rFonts w:ascii="Cambria" w:eastAsia="Cambria" w:hAnsi="Cambria" w:cs="Cambria"/>
-          <w:color w:val="auto"/>
-          <w:sz w:val="24"/>
-          <w:szCs w:val="24"/>
-        </w:rPr>
-        <w:t xml:space="preserve">][j] indicates </w:t>
-      </w:r>
-      <w:r>
-        <w:rPr>
-          <w:rFonts w:ascii="Cambria" w:eastAsia="Cambria" w:hAnsi="Cambria" w:cs="Cambria"/>
-          <w:color w:val="auto"/>
-          <w:sz w:val="24"/>
-          <w:szCs w:val="24"/>
-        </w:rPr>
-        <w:t xml:space="preserve">residual capacity </w:t>
-      </w:r>
-      <w:r>
-        <w:rPr>
-          <w:rFonts w:ascii="Cambria" w:eastAsia="Cambria" w:hAnsi="Cambria" w:cs="Cambria"/>
-          <w:color w:val="auto"/>
-          <w:sz w:val="24"/>
-          <w:szCs w:val="24"/>
-        </w:rPr>
-        <w:t xml:space="preserve">of edge from </w:t>
-      </w:r>
-      <w:proofErr w:type="spellStart"/>
-      <w:r>
-        <w:rPr>
-          <w:rFonts w:ascii="Cambria" w:eastAsia="Cambria" w:hAnsi="Cambria" w:cs="Cambria"/>
-          <w:color w:val="auto"/>
-          <w:sz w:val="24"/>
-          <w:szCs w:val="24"/>
-        </w:rPr>
-        <w:t>i</w:t>
-      </w:r>
-      <w:proofErr w:type="spellEnd"/>
-      <w:r>
-        <w:rPr>
-          <w:rFonts w:ascii="Cambria" w:eastAsia="Cambria" w:hAnsi="Cambria" w:cs="Cambria"/>
-          <w:color w:val="auto"/>
-          <w:sz w:val="24"/>
-          <w:szCs w:val="24"/>
-        </w:rPr>
-        <w:t xml:space="preserve"> to j (if there is </w:t>
-      </w:r>
-      <w:r>
-        <w:rPr>
-          <w:rFonts w:ascii="Cambria" w:eastAsia="Cambria" w:hAnsi="Cambria" w:cs="Cambria"/>
-          <w:color w:val="auto"/>
-          <w:sz w:val="24"/>
-          <w:szCs w:val="24"/>
-        </w:rPr>
-        <w:t xml:space="preserve">an edge. If </w:t>
-      </w:r>
-      <w:r>
-        <w:rPr>
-          <w:rFonts w:ascii="Cambria" w:eastAsia="Cambria" w:hAnsi="Cambria" w:cs="Cambria"/>
-          <w:color w:val="auto"/>
-          <w:sz w:val="24"/>
-          <w:szCs w:val="24"/>
-        </w:rPr>
-        <w:t>residualGraphMatrix</w:t>
-      </w:r>
-      <w:r>
-        <w:rPr>
-          <w:rFonts w:ascii="Cambria" w:eastAsia="Cambria" w:hAnsi="Cambria" w:cs="Cambria"/>
-          <w:color w:val="auto"/>
-          <w:sz w:val="24"/>
-          <w:szCs w:val="24"/>
-        </w:rPr>
-        <w:t xml:space="preserve"> [</w:t>
-      </w:r>
-      <w:proofErr w:type="spellStart"/>
-      <w:r>
-        <w:rPr>
-          <w:rFonts w:ascii="Cambria" w:eastAsia="Cambria" w:hAnsi="Cambria" w:cs="Cambria"/>
-          <w:color w:val="auto"/>
-          <w:sz w:val="24"/>
-          <w:szCs w:val="24"/>
-        </w:rPr>
-        <w:t>i</w:t>
-      </w:r>
-      <w:proofErr w:type="spellEnd"/>
-      <w:r>
-        <w:rPr>
-          <w:rFonts w:ascii="Cambria" w:eastAsia="Cambria" w:hAnsi="Cambria" w:cs="Cambria"/>
-          <w:color w:val="auto"/>
-          <w:sz w:val="24"/>
-          <w:szCs w:val="24"/>
-        </w:rPr>
-        <w:t xml:space="preserve">][j] is </w:t>
-      </w:r>
-      <w:r>
-        <w:rPr>
-          <w:rFonts w:ascii="Cambria" w:eastAsia="Cambria" w:hAnsi="Cambria" w:cs="Cambria"/>
-          <w:color w:val="auto"/>
-          <w:sz w:val="24"/>
-          <w:szCs w:val="24"/>
-        </w:rPr>
-        <w:t>0, then there is</w:t>
-      </w:r>
-      <w:r>
-        <w:rPr>
-          <w:rFonts w:ascii="Cambria" w:eastAsia="Cambria" w:hAnsi="Cambria" w:cs="Cambria"/>
-          <w:color w:val="auto"/>
-          <w:sz w:val="24"/>
-          <w:szCs w:val="24"/>
-        </w:rPr>
-        <w:t xml:space="preserve"> not)</w:t>
-      </w:r>
-      <w:r>
-        <w:rPr>
-          <w:rFonts w:ascii="Cambria" w:eastAsia="Cambria" w:hAnsi="Cambria" w:cs="Cambria"/>
-          <w:color w:val="auto"/>
-          <w:sz w:val="24"/>
-          <w:szCs w:val="24"/>
-        </w:rPr>
-        <w:t xml:space="preserve">. Then create an array to store parent nodes. In pathSearchBFS method we have a Boolean array of nodes first we initialize all nodes un visited. Then queue is created to add the visited nodes. When adding a node to queue that node is removed from the parent array and marked visited as true. There is a while loop runs until queue is empty. BFS_queue.poll() is used to remove the first element in the queue. Finally, </w:t>
-      </w:r>
-      <w:r>
-        <w:rPr>
-          <w:rFonts w:ascii="Cambria" w:eastAsia="Cambria" w:hAnsi="Cambria" w:cs="Cambria"/>
-          <w:color w:val="auto"/>
-          <w:sz w:val="24"/>
-          <w:szCs w:val="24"/>
-        </w:rPr>
-        <w:t>pathSearchBFS</w:t>
-      </w:r>
-      <w:r>
-        <w:rPr>
-          <w:rFonts w:ascii="Cambria" w:eastAsia="Cambria" w:hAnsi="Cambria" w:cs="Cambria"/>
-          <w:color w:val="auto"/>
-          <w:sz w:val="24"/>
-          <w:szCs w:val="24"/>
-        </w:rPr>
-        <w:t xml:space="preserve"> method returns true or false. </w:t>
-      </w:r>
-      <w:r>
-        <w:rPr>
-          <w:rFonts w:ascii="Cambria" w:eastAsia="Cambria" w:hAnsi="Cambria" w:cs="Cambria"/>
-          <w:color w:val="auto"/>
-          <w:sz w:val="24"/>
-          <w:szCs w:val="24"/>
-        </w:rPr>
-        <w:t>If we reached sink in BF</w:t>
-      </w:r>
-      <w:r>
-        <w:rPr>
-          <w:rFonts w:ascii="Cambria" w:eastAsia="Cambria" w:hAnsi="Cambria" w:cs="Cambria"/>
-          <w:color w:val="auto"/>
-          <w:sz w:val="24"/>
-          <w:szCs w:val="24"/>
-        </w:rPr>
-        <w:t xml:space="preserve">S starting from source, then </w:t>
-      </w:r>
-      <w:r>
-        <w:rPr>
-          <w:rFonts w:ascii="Cambria" w:eastAsia="Cambria" w:hAnsi="Cambria" w:cs="Cambria"/>
-          <w:color w:val="auto"/>
-          <w:sz w:val="24"/>
-          <w:szCs w:val="24"/>
-        </w:rPr>
-        <w:t>return true, else false</w:t>
-      </w:r>
-      <w:r>
-        <w:rPr>
-          <w:rFonts w:ascii="Cambria" w:eastAsia="Cambria" w:hAnsi="Cambria" w:cs="Cambria"/>
-          <w:color w:val="auto"/>
-          <w:sz w:val="24"/>
-          <w:szCs w:val="24"/>
-        </w:rPr>
-        <w:t xml:space="preserve">. Then that value is taken by the first while loop in the findMaxFlow() method and it will run until false value returned from the </w:t>
-      </w:r>
-      <w:r>
-        <w:rPr>
-          <w:rFonts w:ascii="Cambria" w:eastAsia="Cambria" w:hAnsi="Cambria" w:cs="Cambria"/>
-          <w:color w:val="auto"/>
-          <w:sz w:val="24"/>
-          <w:szCs w:val="24"/>
-        </w:rPr>
-        <w:t>pathSearchBFS</w:t>
-      </w:r>
-      <w:r>
-        <w:rPr>
-          <w:rFonts w:ascii="Cambria" w:eastAsia="Cambria" w:hAnsi="Cambria" w:cs="Cambria"/>
-          <w:color w:val="auto"/>
-          <w:sz w:val="24"/>
-          <w:szCs w:val="24"/>
-        </w:rPr>
-        <w:t>. First the flow</w:t>
-      </w:r>
-      <w:bookmarkStart w:id="0" w:name="_GoBack"/>
-      <w:bookmarkEnd w:id="0"/>
-      <w:r>
-        <w:rPr>
-          <w:rFonts w:ascii="Cambria" w:eastAsia="Cambria" w:hAnsi="Cambria" w:cs="Cambria"/>
-          <w:color w:val="auto"/>
-          <w:sz w:val="24"/>
-          <w:szCs w:val="24"/>
-        </w:rPr>
-        <w:t xml:space="preserve"> value is assigned to maximum value. Then find maximum flow which can be passes through the path. If the path has a flow, value of forward edge of the residual graph will be deducted the flow value and added to the backward edge and the flow value will update by that value. Then max flow is updated by the founded flow on that path.</w:t>
-      </w:r>
-    </w:p>
-    <w:p>
-      <w:pPr>
-        <w:spacing w:after="203" w:line="259" w:lineRule="auto"/>
-        <w:ind w:left="-5"/>
-        <w:rPr>
-          <w:rFonts w:ascii="Cambria" w:eastAsia="Cambria" w:hAnsi="Cambria" w:cs="Cambria"/>
-          <w:color w:val="auto"/>
-          <w:sz w:val="24"/>
-          <w:szCs w:val="24"/>
-        </w:rPr>
-      </w:pPr>
-      <w:r>
-        <w:rPr>
-          <w:rFonts w:ascii="Cambria" w:eastAsia="Cambria" w:hAnsi="Cambria" w:cs="Cambria"/>
-          <w:b/>
-          <w:color w:val="auto"/>
-          <w:sz w:val="24"/>
-          <w:szCs w:val="24"/>
-        </w:rPr>
-        <w:lastRenderedPageBreak/>
-        <w:t xml:space="preserve">Pseudocode; </w:t>
-      </w:r>
-    </w:p>
-    <w:p>
-      <w:pPr>
-        <w:spacing w:after="0" w:line="259" w:lineRule="auto"/>
-        <w:ind w:left="-5"/>
-        <w:rPr>
-          <w:rFonts w:ascii="Calibri" w:eastAsia="Calibri" w:hAnsi="Calibri" w:cs="Calibri"/>
-          <w:color w:val="000000"/>
         </w:rPr>
       </w:pPr>
       <w:r>
@@ -1418,16 +1074,53 @@
         <w:ind w:left="-5"/>
         <w:rPr>
           <w:rFonts w:ascii="Calibri" w:eastAsia="Calibri" w:hAnsi="Calibri" w:cs="Calibri"/>
-          <w:color w:val="000000"/>
-        </w:rPr>
-      </w:pPr>
-      <w:r>
-        <w:rPr>
-          <w:rFonts w:ascii="Calibri" w:eastAsia="Calibri" w:hAnsi="Calibri" w:cs="Calibri"/>
           <w:b/>
           <w:color w:val="000000"/>
           <w:sz w:val="24"/>
         </w:rPr>
+      </w:pPr>
+    </w:p>
+    <w:p>
+      <w:pPr>
+        <w:spacing w:after="0" w:line="259" w:lineRule="auto"/>
+        <w:ind w:left="-5"/>
+        <w:rPr>
+          <w:rFonts w:ascii="Calibri" w:eastAsia="Calibri" w:hAnsi="Calibri" w:cs="Calibri"/>
+          <w:b/>
+          <w:color w:val="000000"/>
+          <w:sz w:val="24"/>
+        </w:rPr>
+      </w:pPr>
+    </w:p>
+    <w:p>
+      <w:pPr>
+        <w:spacing w:after="0" w:line="259" w:lineRule="auto"/>
+        <w:ind w:left="-5"/>
+        <w:rPr>
+          <w:rFonts w:ascii="Calibri" w:eastAsia="Calibri" w:hAnsi="Calibri" w:cs="Calibri"/>
+          <w:b/>
+          <w:color w:val="000000"/>
+          <w:sz w:val="24"/>
+        </w:rPr>
+      </w:pPr>
+    </w:p>
+    <w:p>
+      <w:pPr>
+        <w:spacing w:after="0" w:line="259" w:lineRule="auto"/>
+        <w:ind w:left="-5"/>
+        <w:rPr>
+          <w:rFonts w:ascii="Calibri" w:eastAsia="Calibri" w:hAnsi="Calibri" w:cs="Calibri"/>
+          <w:color w:val="000000"/>
+        </w:rPr>
+      </w:pPr>
+      <w:r>
+        <w:rPr>
+          <w:rFonts w:ascii="Calibri" w:eastAsia="Calibri" w:hAnsi="Calibri" w:cs="Calibri"/>
+          <w:b/>
+          <w:color w:val="000000"/>
+          <w:sz w:val="24"/>
+        </w:rPr>
+        <w:lastRenderedPageBreak/>
         <w:t xml:space="preserve">Breadth first search </w:t>
       </w:r>
     </w:p>
@@ -1601,6 +1294,48 @@
     </w:p>
     <w:p>
       <w:pPr>
+        <w:spacing w:after="5" w:line="264" w:lineRule="auto"/>
+        <w:ind w:right="5092"/>
+        <w:rPr>
+          <w:rFonts w:ascii="Calibri" w:eastAsia="Calibri" w:hAnsi="Calibri" w:cs="Calibri"/>
+          <w:color w:val="000000"/>
+        </w:rPr>
+      </w:pPr>
+      <w:r>
+        <w:rPr>
+          <w:rFonts w:ascii="Calibri" w:eastAsia="Calibri" w:hAnsi="Calibri" w:cs="Calibri"/>
+          <w:color w:val="000000"/>
+        </w:rPr>
+        <w:tab/>
+      </w:r>
+      <w:r>
+        <w:rPr>
+          <w:rFonts w:ascii="Calibri" w:eastAsia="Calibri" w:hAnsi="Calibri" w:cs="Calibri"/>
+          <w:color w:val="000000"/>
+        </w:rPr>
+        <w:tab/>
+        <w:t>return if visited</w:t>
+      </w:r>
+    </w:p>
+    <w:p>
+      <w:pPr>
+        <w:spacing w:after="5" w:line="264" w:lineRule="auto"/>
+        <w:ind w:right="5092"/>
+        <w:rPr>
+          <w:rFonts w:ascii="Calibri" w:eastAsia="Calibri" w:hAnsi="Calibri" w:cs="Calibri"/>
+          <w:color w:val="000000"/>
+        </w:rPr>
+      </w:pPr>
+      <w:r>
+        <w:rPr>
+          <w:rFonts w:ascii="Calibri" w:eastAsia="Calibri" w:hAnsi="Calibri" w:cs="Calibri"/>
+          <w:color w:val="000000"/>
+        </w:rPr>
+        <w:t>end</w:t>
+      </w:r>
+    </w:p>
+    <w:p>
+      <w:pPr>
         <w:spacing w:after="203" w:line="259" w:lineRule="auto"/>
         <w:ind w:left="-5"/>
         <w:rPr>
@@ -1645,9 +1380,9 @@
         </w:rPr>
         <w:drawing>
           <wp:inline distT="0" distB="0" distL="0" distR="0">
-            <wp:extent cx="3887181" cy="3476625"/>
-            <wp:effectExtent l="0" t="0" r="0" b="0"/>
-            <wp:docPr id="1" name="Picture 1" descr="C:\Users\hp\Desktop\Capturealgo.PNG"/>
+            <wp:extent cx="3140015" cy="3012717"/>
+            <wp:effectExtent l="0" t="0" r="3810" b="0"/>
+            <wp:docPr id="2" name="Picture 2"/>
             <wp:cNvGraphicFramePr>
               <a:graphicFrameLocks xmlns:a="http://schemas.openxmlformats.org/drawingml/2006/main" noChangeAspect="1"/>
             </wp:cNvGraphicFramePr>
@@ -1655,10 +1390,8 @@
               <a:graphicData uri="http://schemas.openxmlformats.org/drawingml/2006/picture">
                 <pic:pic xmlns:pic="http://schemas.openxmlformats.org/drawingml/2006/picture">
                   <pic:nvPicPr>
-                    <pic:cNvPr id="0" name="Picture 1" descr="C:\Users\hp\Desktop\Capturealgo.PNG"/>
-                    <pic:cNvPicPr>
-                      <a:picLocks noChangeAspect="1" noChangeArrowheads="1"/>
-                    </pic:cNvPicPr>
+                    <pic:cNvPr id="2" name="Capture.PNG"/>
+                    <pic:cNvPicPr/>
                   </pic:nvPicPr>
                   <pic:blipFill>
                     <a:blip r:embed="rId9">
@@ -1668,23 +1401,18 @@
                         </a:ext>
                       </a:extLst>
                     </a:blip>
-                    <a:srcRect/>
                     <a:stretch>
                       <a:fillRect/>
                     </a:stretch>
                   </pic:blipFill>
-                  <pic:spPr bwMode="auto">
+                  <pic:spPr>
                     <a:xfrm>
                       <a:off x="0" y="0"/>
-                      <a:ext cx="3890259" cy="3479378"/>
+                      <a:ext cx="3155687" cy="3027753"/>
                     </a:xfrm>
                     <a:prstGeom prst="rect">
                       <a:avLst/>
                     </a:prstGeom>
-                    <a:noFill/>
-                    <a:ln>
-                      <a:noFill/>
-                    </a:ln>
                   </pic:spPr>
                 </pic:pic>
               </a:graphicData>
@@ -1700,28 +1428,1179 @@
         <w:rPr>
           <w:rFonts w:ascii="Cambria" w:eastAsia="Cambria" w:hAnsi="Cambria" w:cs="Cambria"/>
           <w:b/>
-          <w:sz w:val="28"/>
-        </w:rPr>
-      </w:pPr>
-    </w:p>
-    <w:p>
-      <w:pPr>
-        <w:spacing w:after="203" w:line="259" w:lineRule="auto"/>
-        <w:ind w:left="-5"/>
-        <w:rPr>
-          <w:rFonts w:ascii="Cambria" w:eastAsia="Cambria" w:hAnsi="Cambria" w:cs="Cambria"/>
-          <w:b/>
-          <w:sz w:val="28"/>
-        </w:rPr>
-      </w:pPr>
-    </w:p>
-    <w:p>
-      <w:pPr>
-        <w:spacing w:after="203" w:line="259" w:lineRule="auto"/>
-        <w:ind w:left="-5"/>
-      </w:pPr>
-    </w:p>
-    <w:p/>
+          <w:color w:val="auto"/>
+          <w:sz w:val="24"/>
+          <w:szCs w:val="24"/>
+        </w:rPr>
+      </w:pPr>
+    </w:p>
+    <w:tbl>
+      <w:tblPr>
+        <w:tblStyle w:val="TableGrid"/>
+        <w:tblW w:w="8396" w:type="dxa"/>
+        <w:tblInd w:w="484" w:type="dxa"/>
+        <w:tblLook w:val="04A0" w:firstRow="1" w:lastRow="0" w:firstColumn="1" w:lastColumn="0" w:noHBand="0" w:noVBand="1"/>
+      </w:tblPr>
+      <w:tblGrid>
+        <w:gridCol w:w="2215"/>
+        <w:gridCol w:w="2139"/>
+        <w:gridCol w:w="2021"/>
+        <w:gridCol w:w="2021"/>
+      </w:tblGrid>
+      <w:tr>
+        <w:trPr>
+          <w:trHeight w:val="260"/>
+        </w:trPr>
+        <w:tc>
+          <w:tcPr>
+            <w:tcW w:w="2215" w:type="dxa"/>
+          </w:tcPr>
+          <w:p>
+            <w:pPr>
+              <w:spacing w:after="0" w:line="240" w:lineRule="auto"/>
+              <w:ind w:left="0" w:firstLine="0"/>
+              <w:jc w:val="center"/>
+              <w:rPr>
+                <w:rFonts w:asciiTheme="minorHAnsi" w:eastAsiaTheme="minorHAnsi" w:hAnsiTheme="minorHAnsi" w:cstheme="minorBidi"/>
+                <w:color w:val="auto"/>
+              </w:rPr>
+            </w:pPr>
+            <w:r>
+              <w:rPr>
+                <w:rFonts w:asciiTheme="minorHAnsi" w:eastAsiaTheme="minorHAnsi" w:hAnsiTheme="minorHAnsi" w:cstheme="minorBidi"/>
+                <w:color w:val="auto"/>
+              </w:rPr>
+              <w:t>Vertices</w:t>
+            </w:r>
+          </w:p>
+        </w:tc>
+        <w:tc>
+          <w:tcPr>
+            <w:tcW w:w="2139" w:type="dxa"/>
+          </w:tcPr>
+          <w:p>
+            <w:pPr>
+              <w:spacing w:after="0" w:line="240" w:lineRule="auto"/>
+              <w:ind w:left="0" w:firstLine="0"/>
+              <w:jc w:val="center"/>
+              <w:rPr>
+                <w:rFonts w:asciiTheme="minorHAnsi" w:eastAsiaTheme="minorHAnsi" w:hAnsiTheme="minorHAnsi" w:cstheme="minorBidi"/>
+                <w:color w:val="auto"/>
+              </w:rPr>
+            </w:pPr>
+            <w:r>
+              <w:rPr>
+                <w:rFonts w:asciiTheme="minorHAnsi" w:eastAsiaTheme="minorHAnsi" w:hAnsiTheme="minorHAnsi" w:cstheme="minorBidi"/>
+                <w:color w:val="auto"/>
+              </w:rPr>
+              <w:t>Time</w:t>
+            </w:r>
+          </w:p>
+        </w:tc>
+        <w:tc>
+          <w:tcPr>
+            <w:tcW w:w="2021" w:type="dxa"/>
+          </w:tcPr>
+          <w:p>
+            <w:pPr>
+              <w:spacing w:after="0" w:line="240" w:lineRule="auto"/>
+              <w:ind w:left="0" w:firstLine="0"/>
+              <w:jc w:val="center"/>
+              <w:rPr>
+                <w:rFonts w:asciiTheme="minorHAnsi" w:eastAsiaTheme="minorHAnsi" w:hAnsiTheme="minorHAnsi" w:cstheme="minorBidi"/>
+                <w:color w:val="auto"/>
+              </w:rPr>
+            </w:pPr>
+            <w:r>
+              <w:rPr>
+                <w:rFonts w:asciiTheme="minorHAnsi" w:eastAsiaTheme="minorHAnsi" w:hAnsiTheme="minorHAnsi" w:cstheme="minorBidi"/>
+                <w:color w:val="auto"/>
+              </w:rPr>
+              <w:t>Ratio</w:t>
+            </w:r>
+          </w:p>
+        </w:tc>
+        <w:tc>
+          <w:tcPr>
+            <w:tcW w:w="2021" w:type="dxa"/>
+          </w:tcPr>
+          <w:p>
+            <w:pPr>
+              <w:spacing w:after="0" w:line="240" w:lineRule="auto"/>
+              <w:ind w:left="0" w:firstLine="0"/>
+              <w:jc w:val="center"/>
+              <w:rPr>
+                <w:rFonts w:asciiTheme="minorHAnsi" w:eastAsiaTheme="minorHAnsi" w:hAnsiTheme="minorHAnsi" w:cstheme="minorBidi"/>
+                <w:color w:val="auto"/>
+              </w:rPr>
+            </w:pPr>
+            <w:r>
+              <w:rPr>
+                <w:rFonts w:asciiTheme="minorHAnsi" w:eastAsiaTheme="minorHAnsi" w:hAnsiTheme="minorHAnsi" w:cstheme="minorBidi"/>
+                <w:color w:val="auto"/>
+              </w:rPr>
+              <w:t>Log 2 ratio</w:t>
+            </w:r>
+          </w:p>
+        </w:tc>
+      </w:tr>
+      <w:tr>
+        <w:trPr>
+          <w:trHeight w:val="247"/>
+        </w:trPr>
+        <w:tc>
+          <w:tcPr>
+            <w:tcW w:w="2215" w:type="dxa"/>
+          </w:tcPr>
+          <w:p>
+            <w:pPr>
+              <w:spacing w:after="0" w:line="240" w:lineRule="auto"/>
+              <w:ind w:left="0" w:firstLine="0"/>
+              <w:jc w:val="center"/>
+              <w:rPr>
+                <w:rFonts w:asciiTheme="minorHAnsi" w:eastAsiaTheme="minorHAnsi" w:hAnsiTheme="minorHAnsi" w:cstheme="minorBidi"/>
+                <w:color w:val="auto"/>
+              </w:rPr>
+            </w:pPr>
+            <w:r>
+              <w:rPr>
+                <w:rFonts w:asciiTheme="minorHAnsi" w:eastAsiaTheme="minorHAnsi" w:hAnsiTheme="minorHAnsi" w:cstheme="minorBidi"/>
+                <w:color w:val="auto"/>
+              </w:rPr>
+              <w:t>6</w:t>
+            </w:r>
+          </w:p>
+        </w:tc>
+        <w:tc>
+          <w:tcPr>
+            <w:tcW w:w="2139" w:type="dxa"/>
+          </w:tcPr>
+          <w:p>
+            <w:pPr>
+              <w:spacing w:after="0" w:line="240" w:lineRule="auto"/>
+              <w:ind w:left="0" w:firstLine="0"/>
+              <w:jc w:val="center"/>
+              <w:rPr>
+                <w:rFonts w:asciiTheme="minorHAnsi" w:eastAsiaTheme="minorHAnsi" w:hAnsiTheme="minorHAnsi" w:cstheme="minorBidi"/>
+                <w:color w:val="auto"/>
+              </w:rPr>
+            </w:pPr>
+            <w:r>
+              <w:rPr>
+                <w:rFonts w:asciiTheme="minorHAnsi" w:eastAsiaTheme="minorHAnsi" w:hAnsiTheme="minorHAnsi" w:cstheme="minorBidi"/>
+                <w:color w:val="auto"/>
+              </w:rPr>
+              <w:t>0.001</w:t>
+            </w:r>
+          </w:p>
+        </w:tc>
+        <w:tc>
+          <w:tcPr>
+            <w:tcW w:w="2021" w:type="dxa"/>
+          </w:tcPr>
+          <w:p>
+            <w:pPr>
+              <w:spacing w:after="0" w:line="240" w:lineRule="auto"/>
+              <w:ind w:left="0" w:firstLine="0"/>
+              <w:jc w:val="center"/>
+              <w:rPr>
+                <w:rFonts w:asciiTheme="minorHAnsi" w:eastAsiaTheme="minorHAnsi" w:hAnsiTheme="minorHAnsi" w:cstheme="minorBidi"/>
+                <w:color w:val="auto"/>
+              </w:rPr>
+            </w:pPr>
+            <w:r>
+              <w:rPr>
+                <w:rFonts w:asciiTheme="minorHAnsi" w:eastAsiaTheme="minorHAnsi" w:hAnsiTheme="minorHAnsi" w:cstheme="minorBidi"/>
+                <w:color w:val="auto"/>
+              </w:rPr>
+              <w:t>-</w:t>
+            </w:r>
+          </w:p>
+        </w:tc>
+        <w:tc>
+          <w:tcPr>
+            <w:tcW w:w="2021" w:type="dxa"/>
+          </w:tcPr>
+          <w:p>
+            <w:pPr>
+              <w:spacing w:after="0" w:line="240" w:lineRule="auto"/>
+              <w:ind w:left="0" w:firstLine="0"/>
+              <w:jc w:val="center"/>
+              <w:rPr>
+                <w:rFonts w:asciiTheme="minorHAnsi" w:eastAsiaTheme="minorHAnsi" w:hAnsiTheme="minorHAnsi" w:cstheme="minorBidi"/>
+                <w:color w:val="auto"/>
+              </w:rPr>
+            </w:pPr>
+            <w:r>
+              <w:rPr>
+                <w:rFonts w:asciiTheme="minorHAnsi" w:eastAsiaTheme="minorHAnsi" w:hAnsiTheme="minorHAnsi" w:cstheme="minorBidi"/>
+                <w:color w:val="auto"/>
+              </w:rPr>
+              <w:t>-</w:t>
+            </w:r>
+          </w:p>
+        </w:tc>
+      </w:tr>
+      <w:tr>
+        <w:trPr>
+          <w:trHeight w:val="260"/>
+        </w:trPr>
+        <w:tc>
+          <w:tcPr>
+            <w:tcW w:w="2215" w:type="dxa"/>
+          </w:tcPr>
+          <w:p>
+            <w:pPr>
+              <w:spacing w:after="0" w:line="240" w:lineRule="auto"/>
+              <w:ind w:left="0" w:firstLine="0"/>
+              <w:jc w:val="center"/>
+              <w:rPr>
+                <w:rFonts w:asciiTheme="minorHAnsi" w:eastAsiaTheme="minorHAnsi" w:hAnsiTheme="minorHAnsi" w:cstheme="minorBidi"/>
+                <w:color w:val="auto"/>
+              </w:rPr>
+            </w:pPr>
+            <w:r>
+              <w:rPr>
+                <w:rFonts w:asciiTheme="minorHAnsi" w:eastAsiaTheme="minorHAnsi" w:hAnsiTheme="minorHAnsi" w:cstheme="minorBidi"/>
+                <w:color w:val="auto"/>
+              </w:rPr>
+              <w:t>12</w:t>
+            </w:r>
+          </w:p>
+        </w:tc>
+        <w:tc>
+          <w:tcPr>
+            <w:tcW w:w="2139" w:type="dxa"/>
+          </w:tcPr>
+          <w:p>
+            <w:pPr>
+              <w:spacing w:after="0" w:line="240" w:lineRule="auto"/>
+              <w:ind w:left="0" w:firstLine="0"/>
+              <w:jc w:val="center"/>
+              <w:rPr>
+                <w:rFonts w:asciiTheme="minorHAnsi" w:eastAsiaTheme="minorHAnsi" w:hAnsiTheme="minorHAnsi" w:cstheme="minorBidi"/>
+                <w:color w:val="auto"/>
+              </w:rPr>
+            </w:pPr>
+            <w:r>
+              <w:rPr>
+                <w:rFonts w:asciiTheme="minorHAnsi" w:eastAsiaTheme="minorHAnsi" w:hAnsiTheme="minorHAnsi" w:cstheme="minorBidi"/>
+                <w:color w:val="auto"/>
+              </w:rPr>
+              <w:t>0.001</w:t>
+            </w:r>
+          </w:p>
+        </w:tc>
+        <w:tc>
+          <w:tcPr>
+            <w:tcW w:w="2021" w:type="dxa"/>
+          </w:tcPr>
+          <w:p>
+            <w:pPr>
+              <w:spacing w:after="0" w:line="240" w:lineRule="auto"/>
+              <w:ind w:left="0" w:firstLine="0"/>
+              <w:jc w:val="center"/>
+              <w:rPr>
+                <w:rFonts w:asciiTheme="minorHAnsi" w:eastAsiaTheme="minorHAnsi" w:hAnsiTheme="minorHAnsi" w:cstheme="minorBidi"/>
+                <w:color w:val="auto"/>
+              </w:rPr>
+            </w:pPr>
+            <w:r>
+              <w:rPr>
+                <w:rFonts w:asciiTheme="minorHAnsi" w:eastAsiaTheme="minorHAnsi" w:hAnsiTheme="minorHAnsi" w:cstheme="minorBidi"/>
+                <w:color w:val="auto"/>
+              </w:rPr>
+              <w:t>1</w:t>
+            </w:r>
+          </w:p>
+        </w:tc>
+        <w:tc>
+          <w:tcPr>
+            <w:tcW w:w="2021" w:type="dxa"/>
+          </w:tcPr>
+          <w:p>
+            <w:pPr>
+              <w:spacing w:after="0" w:line="240" w:lineRule="auto"/>
+              <w:ind w:left="0" w:firstLine="0"/>
+              <w:jc w:val="center"/>
+              <w:rPr>
+                <w:rFonts w:asciiTheme="minorHAnsi" w:eastAsiaTheme="minorHAnsi" w:hAnsiTheme="minorHAnsi" w:cstheme="minorBidi"/>
+                <w:color w:val="auto"/>
+              </w:rPr>
+            </w:pPr>
+            <w:r>
+              <w:rPr>
+                <w:rFonts w:asciiTheme="minorHAnsi" w:eastAsiaTheme="minorHAnsi" w:hAnsiTheme="minorHAnsi" w:cstheme="minorBidi"/>
+                <w:color w:val="auto"/>
+              </w:rPr>
+              <w:t>0</w:t>
+            </w:r>
+          </w:p>
+        </w:tc>
+      </w:tr>
+      <w:tr>
+        <w:trPr>
+          <w:trHeight w:val="247"/>
+        </w:trPr>
+        <w:tc>
+          <w:tcPr>
+            <w:tcW w:w="2215" w:type="dxa"/>
+          </w:tcPr>
+          <w:p>
+            <w:pPr>
+              <w:spacing w:after="0" w:line="240" w:lineRule="auto"/>
+              <w:ind w:left="0" w:firstLine="0"/>
+              <w:jc w:val="center"/>
+              <w:rPr>
+                <w:rFonts w:asciiTheme="minorHAnsi" w:eastAsiaTheme="minorHAnsi" w:hAnsiTheme="minorHAnsi" w:cstheme="minorBidi"/>
+                <w:color w:val="auto"/>
+              </w:rPr>
+            </w:pPr>
+            <w:r>
+              <w:rPr>
+                <w:rFonts w:asciiTheme="minorHAnsi" w:eastAsiaTheme="minorHAnsi" w:hAnsiTheme="minorHAnsi" w:cstheme="minorBidi"/>
+                <w:color w:val="auto"/>
+              </w:rPr>
+              <w:t>24</w:t>
+            </w:r>
+          </w:p>
+        </w:tc>
+        <w:tc>
+          <w:tcPr>
+            <w:tcW w:w="2139" w:type="dxa"/>
+          </w:tcPr>
+          <w:p>
+            <w:pPr>
+              <w:spacing w:after="0" w:line="240" w:lineRule="auto"/>
+              <w:ind w:left="0" w:firstLine="0"/>
+              <w:jc w:val="center"/>
+              <w:rPr>
+                <w:rFonts w:asciiTheme="minorHAnsi" w:eastAsiaTheme="minorHAnsi" w:hAnsiTheme="minorHAnsi" w:cstheme="minorBidi"/>
+                <w:color w:val="auto"/>
+              </w:rPr>
+            </w:pPr>
+            <w:r>
+              <w:rPr>
+                <w:rFonts w:asciiTheme="minorHAnsi" w:eastAsiaTheme="minorHAnsi" w:hAnsiTheme="minorHAnsi" w:cstheme="minorBidi"/>
+                <w:color w:val="auto"/>
+              </w:rPr>
+              <w:t>0.001</w:t>
+            </w:r>
+          </w:p>
+        </w:tc>
+        <w:tc>
+          <w:tcPr>
+            <w:tcW w:w="2021" w:type="dxa"/>
+          </w:tcPr>
+          <w:p>
+            <w:pPr>
+              <w:spacing w:after="0" w:line="240" w:lineRule="auto"/>
+              <w:ind w:left="0" w:firstLine="0"/>
+              <w:jc w:val="center"/>
+              <w:rPr>
+                <w:rFonts w:asciiTheme="minorHAnsi" w:eastAsiaTheme="minorHAnsi" w:hAnsiTheme="minorHAnsi" w:cstheme="minorBidi"/>
+                <w:color w:val="auto"/>
+              </w:rPr>
+            </w:pPr>
+            <w:r>
+              <w:rPr>
+                <w:rFonts w:asciiTheme="minorHAnsi" w:eastAsiaTheme="minorHAnsi" w:hAnsiTheme="minorHAnsi" w:cstheme="minorBidi"/>
+                <w:color w:val="auto"/>
+              </w:rPr>
+              <w:t>1</w:t>
+            </w:r>
+          </w:p>
+        </w:tc>
+        <w:tc>
+          <w:tcPr>
+            <w:tcW w:w="2021" w:type="dxa"/>
+          </w:tcPr>
+          <w:p>
+            <w:pPr>
+              <w:spacing w:after="0" w:line="240" w:lineRule="auto"/>
+              <w:ind w:left="0" w:firstLine="0"/>
+              <w:jc w:val="center"/>
+              <w:rPr>
+                <w:rFonts w:asciiTheme="minorHAnsi" w:eastAsiaTheme="minorHAnsi" w:hAnsiTheme="minorHAnsi" w:cstheme="minorBidi"/>
+                <w:color w:val="auto"/>
+              </w:rPr>
+            </w:pPr>
+            <w:r>
+              <w:rPr>
+                <w:rFonts w:asciiTheme="minorHAnsi" w:eastAsiaTheme="minorHAnsi" w:hAnsiTheme="minorHAnsi" w:cstheme="minorBidi"/>
+                <w:color w:val="auto"/>
+              </w:rPr>
+              <w:t>0</w:t>
+            </w:r>
+          </w:p>
+        </w:tc>
+      </w:tr>
+      <w:tr>
+        <w:trPr>
+          <w:trHeight w:val="260"/>
+        </w:trPr>
+        <w:tc>
+          <w:tcPr>
+            <w:tcW w:w="2215" w:type="dxa"/>
+          </w:tcPr>
+          <w:p>
+            <w:pPr>
+              <w:spacing w:after="0" w:line="240" w:lineRule="auto"/>
+              <w:ind w:left="0" w:firstLine="0"/>
+              <w:jc w:val="center"/>
+              <w:rPr>
+                <w:rFonts w:asciiTheme="minorHAnsi" w:eastAsiaTheme="minorHAnsi" w:hAnsiTheme="minorHAnsi" w:cstheme="minorBidi"/>
+                <w:color w:val="auto"/>
+              </w:rPr>
+            </w:pPr>
+            <w:r>
+              <w:rPr>
+                <w:rFonts w:asciiTheme="minorHAnsi" w:eastAsiaTheme="minorHAnsi" w:hAnsiTheme="minorHAnsi" w:cstheme="minorBidi"/>
+                <w:color w:val="auto"/>
+              </w:rPr>
+              <w:t>48</w:t>
+            </w:r>
+          </w:p>
+        </w:tc>
+        <w:tc>
+          <w:tcPr>
+            <w:tcW w:w="2139" w:type="dxa"/>
+          </w:tcPr>
+          <w:p>
+            <w:pPr>
+              <w:spacing w:after="0" w:line="240" w:lineRule="auto"/>
+              <w:ind w:left="0" w:firstLine="0"/>
+              <w:jc w:val="center"/>
+              <w:rPr>
+                <w:rFonts w:asciiTheme="minorHAnsi" w:eastAsiaTheme="minorHAnsi" w:hAnsiTheme="minorHAnsi" w:cstheme="minorBidi"/>
+                <w:color w:val="auto"/>
+              </w:rPr>
+            </w:pPr>
+            <w:r>
+              <w:rPr>
+                <w:rFonts w:asciiTheme="minorHAnsi" w:eastAsiaTheme="minorHAnsi" w:hAnsiTheme="minorHAnsi" w:cstheme="minorBidi"/>
+                <w:color w:val="auto"/>
+              </w:rPr>
+              <w:t>0.004</w:t>
+            </w:r>
+          </w:p>
+        </w:tc>
+        <w:tc>
+          <w:tcPr>
+            <w:tcW w:w="2021" w:type="dxa"/>
+          </w:tcPr>
+          <w:p>
+            <w:pPr>
+              <w:spacing w:after="0" w:line="240" w:lineRule="auto"/>
+              <w:ind w:left="0" w:firstLine="0"/>
+              <w:jc w:val="center"/>
+              <w:rPr>
+                <w:rFonts w:asciiTheme="minorHAnsi" w:eastAsiaTheme="minorHAnsi" w:hAnsiTheme="minorHAnsi" w:cstheme="minorBidi"/>
+                <w:color w:val="auto"/>
+              </w:rPr>
+            </w:pPr>
+            <w:r>
+              <w:rPr>
+                <w:rFonts w:asciiTheme="minorHAnsi" w:eastAsiaTheme="minorHAnsi" w:hAnsiTheme="minorHAnsi" w:cstheme="minorBidi"/>
+                <w:color w:val="auto"/>
+              </w:rPr>
+              <w:t>4</w:t>
+            </w:r>
+          </w:p>
+        </w:tc>
+        <w:tc>
+          <w:tcPr>
+            <w:tcW w:w="2021" w:type="dxa"/>
+          </w:tcPr>
+          <w:p>
+            <w:pPr>
+              <w:spacing w:after="0" w:line="240" w:lineRule="auto"/>
+              <w:ind w:left="0" w:firstLine="0"/>
+              <w:jc w:val="center"/>
+              <w:rPr>
+                <w:rFonts w:asciiTheme="minorHAnsi" w:eastAsiaTheme="minorHAnsi" w:hAnsiTheme="minorHAnsi" w:cstheme="minorBidi"/>
+                <w:color w:val="auto"/>
+              </w:rPr>
+            </w:pPr>
+            <w:r>
+              <w:rPr>
+                <w:rFonts w:asciiTheme="minorHAnsi" w:eastAsiaTheme="minorHAnsi" w:hAnsiTheme="minorHAnsi" w:cstheme="minorBidi"/>
+                <w:color w:val="auto"/>
+              </w:rPr>
+              <w:t>2</w:t>
+            </w:r>
+          </w:p>
+        </w:tc>
+      </w:tr>
+      <w:tr>
+        <w:trPr>
+          <w:trHeight w:val="247"/>
+        </w:trPr>
+        <w:tc>
+          <w:tcPr>
+            <w:tcW w:w="2215" w:type="dxa"/>
+          </w:tcPr>
+          <w:p>
+            <w:pPr>
+              <w:spacing w:after="0" w:line="240" w:lineRule="auto"/>
+              <w:ind w:left="0" w:firstLine="0"/>
+              <w:jc w:val="center"/>
+              <w:rPr>
+                <w:rFonts w:asciiTheme="minorHAnsi" w:eastAsiaTheme="minorHAnsi" w:hAnsiTheme="minorHAnsi" w:cstheme="minorBidi"/>
+                <w:color w:val="auto"/>
+              </w:rPr>
+            </w:pPr>
+            <w:r>
+              <w:rPr>
+                <w:rFonts w:asciiTheme="minorHAnsi" w:eastAsiaTheme="minorHAnsi" w:hAnsiTheme="minorHAnsi" w:cstheme="minorBidi"/>
+                <w:color w:val="auto"/>
+              </w:rPr>
+              <w:t>96</w:t>
+            </w:r>
+          </w:p>
+        </w:tc>
+        <w:tc>
+          <w:tcPr>
+            <w:tcW w:w="2139" w:type="dxa"/>
+          </w:tcPr>
+          <w:p>
+            <w:pPr>
+              <w:spacing w:after="0" w:line="240" w:lineRule="auto"/>
+              <w:ind w:left="0" w:firstLine="0"/>
+              <w:jc w:val="center"/>
+              <w:rPr>
+                <w:rFonts w:asciiTheme="minorHAnsi" w:eastAsiaTheme="minorHAnsi" w:hAnsiTheme="minorHAnsi" w:cstheme="minorBidi"/>
+                <w:color w:val="auto"/>
+              </w:rPr>
+            </w:pPr>
+            <w:r>
+              <w:rPr>
+                <w:rFonts w:asciiTheme="minorHAnsi" w:eastAsiaTheme="minorHAnsi" w:hAnsiTheme="minorHAnsi" w:cstheme="minorBidi"/>
+                <w:color w:val="auto"/>
+              </w:rPr>
+              <w:t>0.013</w:t>
+            </w:r>
+          </w:p>
+        </w:tc>
+        <w:tc>
+          <w:tcPr>
+            <w:tcW w:w="2021" w:type="dxa"/>
+          </w:tcPr>
+          <w:p>
+            <w:pPr>
+              <w:spacing w:after="0" w:line="240" w:lineRule="auto"/>
+              <w:ind w:left="0" w:firstLine="0"/>
+              <w:jc w:val="center"/>
+              <w:rPr>
+                <w:rFonts w:asciiTheme="minorHAnsi" w:eastAsiaTheme="minorHAnsi" w:hAnsiTheme="minorHAnsi" w:cstheme="minorBidi"/>
+                <w:color w:val="auto"/>
+              </w:rPr>
+            </w:pPr>
+            <w:r>
+              <w:rPr>
+                <w:rFonts w:asciiTheme="minorHAnsi" w:eastAsiaTheme="minorHAnsi" w:hAnsiTheme="minorHAnsi" w:cstheme="minorBidi"/>
+                <w:color w:val="auto"/>
+              </w:rPr>
+              <w:t>3.25</w:t>
+            </w:r>
+          </w:p>
+        </w:tc>
+        <w:tc>
+          <w:tcPr>
+            <w:tcW w:w="2021" w:type="dxa"/>
+          </w:tcPr>
+          <w:p>
+            <w:pPr>
+              <w:spacing w:after="0" w:line="240" w:lineRule="auto"/>
+              <w:ind w:left="0" w:firstLine="0"/>
+              <w:jc w:val="center"/>
+              <w:rPr>
+                <w:rFonts w:asciiTheme="minorHAnsi" w:eastAsiaTheme="minorHAnsi" w:hAnsiTheme="minorHAnsi" w:cstheme="minorBidi"/>
+                <w:color w:val="auto"/>
+              </w:rPr>
+            </w:pPr>
+            <w:r>
+              <w:rPr>
+                <w:rFonts w:asciiTheme="minorHAnsi" w:eastAsiaTheme="minorHAnsi" w:hAnsiTheme="minorHAnsi" w:cstheme="minorBidi"/>
+                <w:color w:val="auto"/>
+              </w:rPr>
+              <w:t>1.6</w:t>
+            </w:r>
+          </w:p>
+        </w:tc>
+      </w:tr>
+      <w:tr>
+        <w:trPr>
+          <w:trHeight w:val="206"/>
+        </w:trPr>
+        <w:tc>
+          <w:tcPr>
+            <w:tcW w:w="2215" w:type="dxa"/>
+          </w:tcPr>
+          <w:p>
+            <w:pPr>
+              <w:spacing w:after="0" w:line="240" w:lineRule="auto"/>
+              <w:ind w:left="0" w:firstLine="0"/>
+              <w:jc w:val="center"/>
+              <w:rPr>
+                <w:rFonts w:asciiTheme="minorHAnsi" w:eastAsiaTheme="minorHAnsi" w:hAnsiTheme="minorHAnsi" w:cstheme="minorBidi"/>
+                <w:color w:val="auto"/>
+              </w:rPr>
+            </w:pPr>
+            <w:r>
+              <w:rPr>
+                <w:rFonts w:asciiTheme="minorHAnsi" w:eastAsiaTheme="minorHAnsi" w:hAnsiTheme="minorHAnsi" w:cstheme="minorBidi"/>
+                <w:color w:val="auto"/>
+              </w:rPr>
+              <w:t>192</w:t>
+            </w:r>
+          </w:p>
+        </w:tc>
+        <w:tc>
+          <w:tcPr>
+            <w:tcW w:w="2139" w:type="dxa"/>
+          </w:tcPr>
+          <w:p>
+            <w:pPr>
+              <w:spacing w:after="0" w:line="240" w:lineRule="auto"/>
+              <w:ind w:left="0" w:firstLine="0"/>
+              <w:jc w:val="center"/>
+              <w:rPr>
+                <w:rFonts w:asciiTheme="minorHAnsi" w:eastAsiaTheme="minorHAnsi" w:hAnsiTheme="minorHAnsi" w:cstheme="minorBidi"/>
+                <w:color w:val="auto"/>
+              </w:rPr>
+            </w:pPr>
+            <w:r>
+              <w:rPr>
+                <w:rFonts w:asciiTheme="minorHAnsi" w:eastAsiaTheme="minorHAnsi" w:hAnsiTheme="minorHAnsi" w:cstheme="minorBidi"/>
+                <w:color w:val="auto"/>
+              </w:rPr>
+              <w:t>0.02</w:t>
+            </w:r>
+          </w:p>
+        </w:tc>
+        <w:tc>
+          <w:tcPr>
+            <w:tcW w:w="2021" w:type="dxa"/>
+          </w:tcPr>
+          <w:p>
+            <w:pPr>
+              <w:spacing w:after="0" w:line="240" w:lineRule="auto"/>
+              <w:ind w:left="0" w:firstLine="0"/>
+              <w:jc w:val="center"/>
+              <w:rPr>
+                <w:rFonts w:asciiTheme="minorHAnsi" w:eastAsiaTheme="minorHAnsi" w:hAnsiTheme="minorHAnsi" w:cstheme="minorBidi"/>
+                <w:color w:val="auto"/>
+              </w:rPr>
+            </w:pPr>
+            <w:r>
+              <w:rPr>
+                <w:rFonts w:asciiTheme="minorHAnsi" w:eastAsiaTheme="minorHAnsi" w:hAnsiTheme="minorHAnsi" w:cstheme="minorBidi"/>
+                <w:color w:val="auto"/>
+              </w:rPr>
+              <w:t>1.5</w:t>
+            </w:r>
+          </w:p>
+        </w:tc>
+        <w:tc>
+          <w:tcPr>
+            <w:tcW w:w="2021" w:type="dxa"/>
+          </w:tcPr>
+          <w:p>
+            <w:pPr>
+              <w:spacing w:after="0" w:line="240" w:lineRule="auto"/>
+              <w:ind w:left="0" w:firstLine="0"/>
+              <w:jc w:val="center"/>
+              <w:rPr>
+                <w:rFonts w:asciiTheme="minorHAnsi" w:eastAsiaTheme="minorHAnsi" w:hAnsiTheme="minorHAnsi" w:cstheme="minorBidi"/>
+                <w:color w:val="auto"/>
+              </w:rPr>
+            </w:pPr>
+            <w:r>
+              <w:rPr>
+                <w:rFonts w:asciiTheme="minorHAnsi" w:eastAsiaTheme="minorHAnsi" w:hAnsiTheme="minorHAnsi" w:cstheme="minorBidi"/>
+                <w:color w:val="auto"/>
+              </w:rPr>
+              <w:t>0.5</w:t>
+            </w:r>
+          </w:p>
+        </w:tc>
+      </w:tr>
+      <w:tr>
+        <w:trPr>
+          <w:trHeight w:val="247"/>
+        </w:trPr>
+        <w:tc>
+          <w:tcPr>
+            <w:tcW w:w="2215" w:type="dxa"/>
+          </w:tcPr>
+          <w:p>
+            <w:pPr>
+              <w:spacing w:after="0" w:line="240" w:lineRule="auto"/>
+              <w:ind w:left="0" w:firstLine="0"/>
+              <w:jc w:val="center"/>
+              <w:rPr>
+                <w:rFonts w:asciiTheme="minorHAnsi" w:eastAsiaTheme="minorHAnsi" w:hAnsiTheme="minorHAnsi" w:cstheme="minorBidi"/>
+                <w:color w:val="auto"/>
+              </w:rPr>
+            </w:pPr>
+            <w:r>
+              <w:rPr>
+                <w:rFonts w:asciiTheme="minorHAnsi" w:eastAsiaTheme="minorHAnsi" w:hAnsiTheme="minorHAnsi" w:cstheme="minorBidi"/>
+                <w:color w:val="auto"/>
+              </w:rPr>
+              <w:t>384</w:t>
+            </w:r>
+          </w:p>
+        </w:tc>
+        <w:tc>
+          <w:tcPr>
+            <w:tcW w:w="2139" w:type="dxa"/>
+          </w:tcPr>
+          <w:p>
+            <w:pPr>
+              <w:spacing w:after="0" w:line="240" w:lineRule="auto"/>
+              <w:ind w:left="0" w:firstLine="0"/>
+              <w:jc w:val="center"/>
+              <w:rPr>
+                <w:rFonts w:asciiTheme="minorHAnsi" w:eastAsiaTheme="minorHAnsi" w:hAnsiTheme="minorHAnsi" w:cstheme="minorBidi"/>
+                <w:color w:val="auto"/>
+              </w:rPr>
+            </w:pPr>
+            <w:r>
+              <w:rPr>
+                <w:rFonts w:asciiTheme="minorHAnsi" w:eastAsiaTheme="minorHAnsi" w:hAnsiTheme="minorHAnsi" w:cstheme="minorBidi"/>
+                <w:color w:val="auto"/>
+              </w:rPr>
+              <w:t>0.085</w:t>
+            </w:r>
+          </w:p>
+        </w:tc>
+        <w:tc>
+          <w:tcPr>
+            <w:tcW w:w="2021" w:type="dxa"/>
+          </w:tcPr>
+          <w:p>
+            <w:pPr>
+              <w:spacing w:after="0" w:line="240" w:lineRule="auto"/>
+              <w:ind w:left="0" w:firstLine="0"/>
+              <w:jc w:val="center"/>
+              <w:rPr>
+                <w:rFonts w:asciiTheme="minorHAnsi" w:eastAsiaTheme="minorHAnsi" w:hAnsiTheme="minorHAnsi" w:cstheme="minorBidi"/>
+                <w:color w:val="auto"/>
+              </w:rPr>
+            </w:pPr>
+            <w:r>
+              <w:rPr>
+                <w:rFonts w:asciiTheme="minorHAnsi" w:eastAsiaTheme="minorHAnsi" w:hAnsiTheme="minorHAnsi" w:cstheme="minorBidi"/>
+                <w:color w:val="auto"/>
+              </w:rPr>
+              <w:t>4.25</w:t>
+            </w:r>
+          </w:p>
+        </w:tc>
+        <w:tc>
+          <w:tcPr>
+            <w:tcW w:w="2021" w:type="dxa"/>
+          </w:tcPr>
+          <w:p>
+            <w:pPr>
+              <w:spacing w:after="0" w:line="240" w:lineRule="auto"/>
+              <w:ind w:left="0" w:firstLine="0"/>
+              <w:jc w:val="center"/>
+              <w:rPr>
+                <w:rFonts w:asciiTheme="minorHAnsi" w:eastAsiaTheme="minorHAnsi" w:hAnsiTheme="minorHAnsi" w:cstheme="minorBidi"/>
+                <w:color w:val="auto"/>
+              </w:rPr>
+            </w:pPr>
+            <w:r>
+              <w:rPr>
+                <w:rFonts w:asciiTheme="minorHAnsi" w:eastAsiaTheme="minorHAnsi" w:hAnsiTheme="minorHAnsi" w:cstheme="minorBidi"/>
+                <w:color w:val="auto"/>
+              </w:rPr>
+              <w:t>2.08</w:t>
+            </w:r>
+          </w:p>
+        </w:tc>
+      </w:tr>
+      <w:tr>
+        <w:trPr>
+          <w:trHeight w:val="188"/>
+        </w:trPr>
+        <w:tc>
+          <w:tcPr>
+            <w:tcW w:w="2215" w:type="dxa"/>
+          </w:tcPr>
+          <w:p>
+            <w:pPr>
+              <w:spacing w:after="0" w:line="240" w:lineRule="auto"/>
+              <w:ind w:left="0" w:firstLine="0"/>
+              <w:jc w:val="center"/>
+              <w:rPr>
+                <w:rFonts w:asciiTheme="minorHAnsi" w:eastAsiaTheme="minorHAnsi" w:hAnsiTheme="minorHAnsi" w:cstheme="minorBidi"/>
+                <w:color w:val="auto"/>
+              </w:rPr>
+            </w:pPr>
+            <w:r>
+              <w:rPr>
+                <w:rFonts w:asciiTheme="minorHAnsi" w:eastAsiaTheme="minorHAnsi" w:hAnsiTheme="minorHAnsi" w:cstheme="minorBidi"/>
+                <w:color w:val="auto"/>
+              </w:rPr>
+              <w:t>786</w:t>
+            </w:r>
+          </w:p>
+        </w:tc>
+        <w:tc>
+          <w:tcPr>
+            <w:tcW w:w="2139" w:type="dxa"/>
+          </w:tcPr>
+          <w:p>
+            <w:pPr>
+              <w:spacing w:after="0" w:line="240" w:lineRule="auto"/>
+              <w:ind w:left="0" w:firstLine="0"/>
+              <w:jc w:val="center"/>
+              <w:rPr>
+                <w:rFonts w:asciiTheme="minorHAnsi" w:eastAsiaTheme="minorHAnsi" w:hAnsiTheme="minorHAnsi" w:cstheme="minorBidi"/>
+                <w:color w:val="auto"/>
+              </w:rPr>
+            </w:pPr>
+            <w:r>
+              <w:rPr>
+                <w:rFonts w:asciiTheme="minorHAnsi" w:eastAsiaTheme="minorHAnsi" w:hAnsiTheme="minorHAnsi" w:cstheme="minorBidi"/>
+                <w:color w:val="auto"/>
+              </w:rPr>
+              <w:t>0.575</w:t>
+            </w:r>
+          </w:p>
+        </w:tc>
+        <w:tc>
+          <w:tcPr>
+            <w:tcW w:w="2021" w:type="dxa"/>
+          </w:tcPr>
+          <w:p>
+            <w:pPr>
+              <w:spacing w:after="0" w:line="240" w:lineRule="auto"/>
+              <w:ind w:left="0" w:firstLine="0"/>
+              <w:jc w:val="center"/>
+              <w:rPr>
+                <w:rFonts w:asciiTheme="minorHAnsi" w:eastAsiaTheme="minorHAnsi" w:hAnsiTheme="minorHAnsi" w:cstheme="minorBidi"/>
+                <w:color w:val="auto"/>
+              </w:rPr>
+            </w:pPr>
+            <w:r>
+              <w:rPr>
+                <w:rFonts w:asciiTheme="minorHAnsi" w:eastAsiaTheme="minorHAnsi" w:hAnsiTheme="minorHAnsi" w:cstheme="minorBidi"/>
+                <w:color w:val="auto"/>
+              </w:rPr>
+              <w:t>6.7</w:t>
+            </w:r>
+          </w:p>
+        </w:tc>
+        <w:tc>
+          <w:tcPr>
+            <w:tcW w:w="2021" w:type="dxa"/>
+          </w:tcPr>
+          <w:p>
+            <w:pPr>
+              <w:spacing w:after="0" w:line="240" w:lineRule="auto"/>
+              <w:ind w:left="0" w:firstLine="0"/>
+              <w:jc w:val="center"/>
+              <w:rPr>
+                <w:rFonts w:asciiTheme="minorHAnsi" w:eastAsiaTheme="minorHAnsi" w:hAnsiTheme="minorHAnsi" w:cstheme="minorBidi"/>
+                <w:color w:val="auto"/>
+              </w:rPr>
+            </w:pPr>
+            <w:r>
+              <w:rPr>
+                <w:rFonts w:asciiTheme="minorHAnsi" w:eastAsiaTheme="minorHAnsi" w:hAnsiTheme="minorHAnsi" w:cstheme="minorBidi"/>
+                <w:color w:val="auto"/>
+              </w:rPr>
+              <w:t>2.7</w:t>
+            </w:r>
+          </w:p>
+        </w:tc>
+      </w:tr>
+      <w:tr>
+        <w:trPr>
+          <w:trHeight w:val="247"/>
+        </w:trPr>
+        <w:tc>
+          <w:tcPr>
+            <w:tcW w:w="2215" w:type="dxa"/>
+          </w:tcPr>
+          <w:p>
+            <w:pPr>
+              <w:spacing w:after="0" w:line="240" w:lineRule="auto"/>
+              <w:ind w:left="0" w:firstLine="0"/>
+              <w:jc w:val="center"/>
+              <w:rPr>
+                <w:rFonts w:asciiTheme="minorHAnsi" w:eastAsiaTheme="minorHAnsi" w:hAnsiTheme="minorHAnsi" w:cstheme="minorBidi"/>
+                <w:color w:val="auto"/>
+              </w:rPr>
+            </w:pPr>
+            <w:r>
+              <w:rPr>
+                <w:rFonts w:asciiTheme="minorHAnsi" w:eastAsiaTheme="minorHAnsi" w:hAnsiTheme="minorHAnsi" w:cstheme="minorBidi"/>
+                <w:color w:val="auto"/>
+              </w:rPr>
+              <w:t>1536</w:t>
+            </w:r>
+          </w:p>
+        </w:tc>
+        <w:tc>
+          <w:tcPr>
+            <w:tcW w:w="2139" w:type="dxa"/>
+          </w:tcPr>
+          <w:p>
+            <w:pPr>
+              <w:spacing w:after="0" w:line="240" w:lineRule="auto"/>
+              <w:ind w:left="0" w:firstLine="0"/>
+              <w:jc w:val="center"/>
+              <w:rPr>
+                <w:rFonts w:asciiTheme="minorHAnsi" w:eastAsiaTheme="minorHAnsi" w:hAnsiTheme="minorHAnsi" w:cstheme="minorBidi"/>
+                <w:color w:val="auto"/>
+              </w:rPr>
+            </w:pPr>
+            <w:r>
+              <w:rPr>
+                <w:rFonts w:asciiTheme="minorHAnsi" w:eastAsiaTheme="minorHAnsi" w:hAnsiTheme="minorHAnsi" w:cstheme="minorBidi"/>
+                <w:color w:val="auto"/>
+              </w:rPr>
+              <w:t>4.731</w:t>
+            </w:r>
+          </w:p>
+        </w:tc>
+        <w:tc>
+          <w:tcPr>
+            <w:tcW w:w="2021" w:type="dxa"/>
+          </w:tcPr>
+          <w:p>
+            <w:pPr>
+              <w:spacing w:after="0" w:line="240" w:lineRule="auto"/>
+              <w:ind w:left="0" w:firstLine="0"/>
+              <w:jc w:val="center"/>
+              <w:rPr>
+                <w:rFonts w:asciiTheme="minorHAnsi" w:eastAsiaTheme="minorHAnsi" w:hAnsiTheme="minorHAnsi" w:cstheme="minorBidi"/>
+                <w:color w:val="auto"/>
+              </w:rPr>
+            </w:pPr>
+            <w:r>
+              <w:rPr>
+                <w:rFonts w:asciiTheme="minorHAnsi" w:eastAsiaTheme="minorHAnsi" w:hAnsiTheme="minorHAnsi" w:cstheme="minorBidi"/>
+                <w:color w:val="auto"/>
+              </w:rPr>
+              <w:t>8.2</w:t>
+            </w:r>
+          </w:p>
+        </w:tc>
+        <w:tc>
+          <w:tcPr>
+            <w:tcW w:w="2021" w:type="dxa"/>
+          </w:tcPr>
+          <w:p>
+            <w:pPr>
+              <w:spacing w:after="0" w:line="240" w:lineRule="auto"/>
+              <w:ind w:left="0" w:firstLine="0"/>
+              <w:jc w:val="center"/>
+              <w:rPr>
+                <w:rFonts w:asciiTheme="minorHAnsi" w:eastAsiaTheme="minorHAnsi" w:hAnsiTheme="minorHAnsi" w:cstheme="minorBidi"/>
+                <w:color w:val="auto"/>
+              </w:rPr>
+            </w:pPr>
+            <w:r>
+              <w:rPr>
+                <w:rFonts w:asciiTheme="minorHAnsi" w:eastAsiaTheme="minorHAnsi" w:hAnsiTheme="minorHAnsi" w:cstheme="minorBidi"/>
+                <w:color w:val="auto"/>
+              </w:rPr>
+              <w:t>3</w:t>
+            </w:r>
+          </w:p>
+        </w:tc>
+      </w:tr>
+    </w:tbl>
+    <w:p>
+      <w:pPr>
+        <w:spacing w:after="160" w:line="259" w:lineRule="auto"/>
+        <w:ind w:left="0" w:firstLine="0"/>
+        <w:jc w:val="center"/>
+        <w:rPr>
+          <w:rFonts w:asciiTheme="minorHAnsi" w:eastAsiaTheme="minorHAnsi" w:hAnsiTheme="minorHAnsi" w:cstheme="minorBidi"/>
+          <w:color w:val="auto"/>
+        </w:rPr>
+      </w:pPr>
+    </w:p>
+    <w:p>
+      <w:pPr>
+        <w:ind w:left="0" w:firstLine="0"/>
+        <w:rPr>
+          <w:color w:val="auto"/>
+        </w:rPr>
+      </w:pPr>
+      <w:r>
+        <w:rPr>
+          <w:color w:val="auto"/>
+        </w:rPr>
+        <w:lastRenderedPageBreak/>
+        <w:t>By using the doubling hypothesis, it can demonstrate</w:t>
+      </w:r>
+      <w:r>
+        <w:rPr>
+          <w:color w:val="auto"/>
+        </w:rPr>
+        <w:t xml:space="preserve"> that log ratio value is around 2. As the log ratio value i</w:t>
+      </w:r>
+      <w:r>
+        <w:rPr>
+          <w:color w:val="auto"/>
+        </w:rPr>
+        <w:t>s</w:t>
+      </w:r>
+      <w:r>
+        <w:rPr>
+          <w:color w:val="auto"/>
+        </w:rPr>
+        <w:t xml:space="preserve"> nearly 2</w:t>
+      </w:r>
+      <w:r>
+        <w:rPr>
+          <w:color w:val="auto"/>
+        </w:rPr>
+        <w:t xml:space="preserve"> the big O notation for this algorithm is o(n</w:t>
+      </w:r>
+      <w:r>
+        <w:rPr>
+          <w:color w:val="auto"/>
+          <w:vertAlign w:val="superscript"/>
+        </w:rPr>
+        <w:t>2</w:t>
+      </w:r>
+      <w:r>
+        <w:rPr>
+          <w:color w:val="auto"/>
+        </w:rPr>
+        <w:t>).  In my algorithm I have used</w:t>
+      </w:r>
+      <w:r>
+        <w:rPr>
+          <w:color w:val="auto"/>
+        </w:rPr>
+        <w:t xml:space="preserve"> </w:t>
+      </w:r>
+      <w:r>
+        <w:rPr>
+          <w:color w:val="auto"/>
+        </w:rPr>
+        <w:t xml:space="preserve">while loop inside a </w:t>
+      </w:r>
+      <w:r>
+        <w:rPr>
+          <w:color w:val="auto"/>
+        </w:rPr>
+        <w:t>while</w:t>
+      </w:r>
+      <w:r>
+        <w:rPr>
+          <w:color w:val="auto"/>
+        </w:rPr>
+        <w:t xml:space="preserve"> loop. So that’s big O notation should be o(n</w:t>
+      </w:r>
+      <w:r>
+        <w:rPr>
+          <w:color w:val="auto"/>
+          <w:vertAlign w:val="superscript"/>
+        </w:rPr>
+        <w:t>2</w:t>
+      </w:r>
+      <w:r>
+        <w:rPr>
+          <w:color w:val="auto"/>
+        </w:rPr>
+        <w:t>).</w:t>
+      </w:r>
+    </w:p>
+    <w:p>
+      <w:pPr>
+        <w:ind w:left="0" w:firstLine="0"/>
+        <w:rPr>
+          <w:color w:val="auto"/>
+        </w:rPr>
+      </w:pPr>
+    </w:p>
+    <w:p>
+      <w:pPr>
+        <w:ind w:left="0" w:firstLine="0"/>
+        <w:rPr>
+          <w:color w:val="auto"/>
+        </w:rPr>
+      </w:pPr>
+      <w:r>
+        <w:rPr>
+          <w:color w:val="auto"/>
+        </w:rPr>
+        <w:t xml:space="preserve">                   </w:t>
+      </w:r>
+      <w:r>
+        <w:rPr>
+          <w:color w:val="auto"/>
+        </w:rPr>
+        <w:t xml:space="preserve">   </w:t>
+      </w:r>
+      <w:bookmarkStart w:id="0" w:name="_GoBack"/>
+      <w:bookmarkEnd w:id="0"/>
+      <w:r>
+        <w:rPr>
+          <w:color w:val="auto"/>
+        </w:rPr>
+        <w:t xml:space="preserve">  </w:t>
+      </w:r>
+      <w:r>
+        <w:rPr>
+          <w:noProof/>
+          <w:color w:val="auto"/>
+        </w:rPr>
+        <w:drawing>
+          <wp:inline distT="0" distB="0" distL="0" distR="0">
+            <wp:extent cx="3324043" cy="2493033"/>
+            <wp:effectExtent l="0" t="0" r="0" b="2540"/>
+            <wp:docPr id="4" name="Picture 4"/>
+            <wp:cNvGraphicFramePr>
+              <a:graphicFrameLocks xmlns:a="http://schemas.openxmlformats.org/drawingml/2006/main" noChangeAspect="1"/>
+            </wp:cNvGraphicFramePr>
+            <a:graphic xmlns:a="http://schemas.openxmlformats.org/drawingml/2006/main">
+              <a:graphicData uri="http://schemas.openxmlformats.org/drawingml/2006/picture">
+                <pic:pic xmlns:pic="http://schemas.openxmlformats.org/drawingml/2006/picture">
+                  <pic:nvPicPr>
+                    <pic:cNvPr id="4" name="Line Graph (3).png"/>
+                    <pic:cNvPicPr/>
+                  </pic:nvPicPr>
+                  <pic:blipFill>
+                    <a:blip r:embed="rId10" cstate="print">
+                      <a:extLst>
+                        <a:ext uri="{28A0092B-C50C-407E-A947-70E740481C1C}">
+                          <a14:useLocalDpi xmlns:a14="http://schemas.microsoft.com/office/drawing/2010/main" val="0"/>
+                        </a:ext>
+                      </a:extLst>
+                    </a:blip>
+                    <a:stretch>
+                      <a:fillRect/>
+                    </a:stretch>
+                  </pic:blipFill>
+                  <pic:spPr>
+                    <a:xfrm>
+                      <a:off x="0" y="0"/>
+                      <a:ext cx="3340883" cy="2505663"/>
+                    </a:xfrm>
+                    <a:prstGeom prst="rect">
+                      <a:avLst/>
+                    </a:prstGeom>
+                  </pic:spPr>
+                </pic:pic>
+              </a:graphicData>
+            </a:graphic>
+          </wp:inline>
+        </w:drawing>
+      </w:r>
+    </w:p>
     <w:sectPr>
       <w:pgSz w:w="12240" w:h="15840"/>
       <w:pgMar w:top="1440" w:right="1440" w:bottom="1440" w:left="1440" w:header="720" w:footer="720" w:gutter="0"/>
@@ -2138,6 +3017,7 @@
   <w:style w:type="character" w:default="1" w:styleId="DefaultParagraphFont">
     <w:name w:val="Default Paragraph Font"/>
     <w:uiPriority w:val="1"/>
+    <w:semiHidden/>
     <w:unhideWhenUsed/>
   </w:style>
   <w:style w:type="table" w:default="1" w:styleId="TableNormal">
@@ -2191,6 +3071,25 @@
       <w:sz w:val="20"/>
       <w:szCs w:val="20"/>
     </w:rPr>
+  </w:style>
+  <w:style w:type="table" w:styleId="TableGrid">
+    <w:name w:val="Table Grid"/>
+    <w:basedOn w:val="TableNormal"/>
+    <w:uiPriority w:val="39"/>
+    <w:rsid w:val="004424BF"/>
+    <w:pPr>
+      <w:spacing w:after="0" w:line="240" w:lineRule="auto"/>
+    </w:pPr>
+    <w:tblPr>
+      <w:tblBorders>
+        <w:top w:val="single" w:sz="4" w:space="0" w:color="auto"/>
+        <w:left w:val="single" w:sz="4" w:space="0" w:color="auto"/>
+        <w:bottom w:val="single" w:sz="4" w:space="0" w:color="auto"/>
+        <w:right w:val="single" w:sz="4" w:space="0" w:color="auto"/>
+        <w:insideH w:val="single" w:sz="4" w:space="0" w:color="auto"/>
+        <w:insideV w:val="single" w:sz="4" w:space="0" w:color="auto"/>
+      </w:tblBorders>
+    </w:tblPr>
   </w:style>
 </w:styles>
 </file>
@@ -2461,7 +3360,7 @@
 </file>
 
 <file path=customXml/itemProps1.xml><?xml version="1.0" encoding="utf-8"?>
-<ds:datastoreItem xmlns:ds="http://schemas.openxmlformats.org/officeDocument/2006/customXml" ds:itemID="{00A3C7D6-3123-4195-AEC0-C57077ED563E}">
+<ds:datastoreItem xmlns:ds="http://schemas.openxmlformats.org/officeDocument/2006/customXml" ds:itemID="{E0E8B24E-8973-4966-B04C-BAEBBB5631E9}">
   <ds:schemaRefs>
     <ds:schemaRef ds:uri="http://schemas.openxmlformats.org/officeDocument/2006/bibliography"/>
   </ds:schemaRefs>

</xml_diff>